<commit_message>
Final Version - Adding Documentation
</commit_message>
<xml_diff>
--- a/PythonAPI_HW_Sara_Documentation.docx
+++ b/PythonAPI_HW_Sara_Documentation.docx
@@ -4170,7 +4170,7 @@
             </w:rPr>
             <w:fldChar w:fldCharType="separate"/>
           </w:r>
-          <w:hyperlink w:anchor="_Toc18940214" w:history="1">
+          <w:hyperlink w:anchor="_Toc20165507" w:history="1">
             <w:r>
               <w:rPr>
                 <w:rStyle w:val="Hyperlink"/>
@@ -4199,7 +4199,7 @@
                 <w:noProof/>
                 <w:webHidden/>
               </w:rPr>
-              <w:instrText xml:space="preserve"> PAGEREF _Toc18940214 \h </w:instrText>
+              <w:instrText xml:space="preserve"> PAGEREF _Toc20165507 \h </w:instrText>
             </w:r>
             <w:r>
               <w:rPr>
@@ -4242,7 +4242,7 @@
               <w:lang w:val="en-IN" w:eastAsia="en-IN"/>
             </w:rPr>
           </w:pPr>
-          <w:hyperlink w:anchor="_Toc18940215" w:history="1">
+          <w:hyperlink w:anchor="_Toc20165508" w:history="1">
             <w:r>
               <w:rPr>
                 <w:rStyle w:val="Hyperlink"/>
@@ -4271,7 +4271,7 @@
                 <w:noProof/>
                 <w:webHidden/>
               </w:rPr>
-              <w:instrText xml:space="preserve"> PAGEREF _Toc18940215 \h </w:instrText>
+              <w:instrText xml:space="preserve"> PAGEREF _Toc20165508 \h </w:instrText>
             </w:r>
             <w:r>
               <w:rPr>
@@ -4314,7 +4314,7 @@
               <w:lang w:val="en-IN" w:eastAsia="en-IN"/>
             </w:rPr>
           </w:pPr>
-          <w:hyperlink w:anchor="_Toc18940216" w:history="1">
+          <w:hyperlink w:anchor="_Toc20165509" w:history="1">
             <w:r>
               <w:rPr>
                 <w:rStyle w:val="Hyperlink"/>
@@ -4343,7 +4343,7 @@
                 <w:noProof/>
                 <w:webHidden/>
               </w:rPr>
-              <w:instrText xml:space="preserve"> PAGEREF _Toc18940216 \h </w:instrText>
+              <w:instrText xml:space="preserve"> PAGEREF _Toc20165509 \h </w:instrText>
             </w:r>
             <w:r>
               <w:rPr>
@@ -4386,7 +4386,7 @@
               <w:lang w:val="en-IN" w:eastAsia="en-IN"/>
             </w:rPr>
           </w:pPr>
-          <w:hyperlink w:anchor="_Toc18940217" w:history="1">
+          <w:hyperlink w:anchor="_Toc20165510" w:history="1">
             <w:r>
               <w:rPr>
                 <w:rStyle w:val="Hyperlink"/>
@@ -4394,7 +4394,7 @@
                 <w:b/>
                 <w:noProof/>
               </w:rPr>
-              <w:t>Heroes of Pymoli</w:t>
+              <w:t>WeatherPy</w:t>
             </w:r>
             <w:r>
               <w:rPr>
@@ -4415,7 +4415,7 @@
                 <w:noProof/>
                 <w:webHidden/>
               </w:rPr>
-              <w:instrText xml:space="preserve"> PAGEREF _Toc18940217 \h </w:instrText>
+              <w:instrText xml:space="preserve"> PAGEREF _Toc20165510 \h </w:instrText>
             </w:r>
             <w:r>
               <w:rPr>
@@ -4458,7 +4458,7 @@
               <w:lang w:val="en-IN" w:eastAsia="en-IN"/>
             </w:rPr>
           </w:pPr>
-          <w:hyperlink w:anchor="_Toc18940218" w:history="1">
+          <w:hyperlink w:anchor="_Toc20165511" w:history="1">
             <w:r>
               <w:rPr>
                 <w:rStyle w:val="Hyperlink"/>
@@ -4487,7 +4487,7 @@
                 <w:noProof/>
                 <w:webHidden/>
               </w:rPr>
-              <w:instrText xml:space="preserve"> PAGEREF _Toc18940218 \h </w:instrText>
+              <w:instrText xml:space="preserve"> PAGEREF _Toc20165511 \h </w:instrText>
             </w:r>
             <w:r>
               <w:rPr>
@@ -4530,14 +4530,14 @@
               <w:lang w:val="en-IN" w:eastAsia="en-IN"/>
             </w:rPr>
           </w:pPr>
-          <w:hyperlink w:anchor="_Toc18940219" w:history="1">
+          <w:hyperlink w:anchor="_Toc20165512" w:history="1">
             <w:r>
               <w:rPr>
                 <w:rStyle w:val="Hyperlink"/>
                 <w:b/>
                 <w:noProof/>
               </w:rPr>
-              <w:t>Player Count</w:t>
+              <w:t>Temperature (F) vs. Latitude</w:t>
             </w:r>
             <w:r>
               <w:rPr>
@@ -4558,362 +4558,7 @@
                 <w:noProof/>
                 <w:webHidden/>
               </w:rPr>
-              <w:instrText xml:space="preserve"> PAGEREF _Toc18940219 \h </w:instrText>
-            </w:r>
-            <w:r>
-              <w:rPr>
-                <w:noProof/>
-                <w:webHidden/>
-              </w:rPr>
-            </w:r>
-            <w:r>
-              <w:rPr>
-                <w:noProof/>
-                <w:webHidden/>
-              </w:rPr>
-              <w:fldChar w:fldCharType="separate"/>
-            </w:r>
-            <w:r>
-              <w:rPr>
-                <w:noProof/>
-                <w:webHidden/>
-              </w:rPr>
-              <w:t>5</w:t>
-            </w:r>
-            <w:r>
-              <w:rPr>
-                <w:noProof/>
-                <w:webHidden/>
-              </w:rPr>
-              <w:fldChar w:fldCharType="end"/>
-            </w:r>
-          </w:hyperlink>
-        </w:p>
-        <w:p>
-          <w:pPr>
-            <w:pStyle w:val="TOC2"/>
-            <w:tabs>
-              <w:tab w:val="right" w:leader="dot" w:pos="9016"/>
-            </w:tabs>
-            <w:rPr>
-              <w:rFonts w:cstheme="minorBidi"/>
-              <w:noProof/>
-              <w:lang w:val="en-IN" w:eastAsia="en-IN"/>
-            </w:rPr>
-          </w:pPr>
-          <w:hyperlink w:anchor="_Toc18940220" w:history="1">
-            <w:r>
-              <w:rPr>
-                <w:rStyle w:val="Hyperlink"/>
-                <w:b/>
-                <w:noProof/>
-              </w:rPr>
-              <w:t>Purchasing Analysis (Total)</w:t>
-            </w:r>
-            <w:r>
-              <w:rPr>
-                <w:noProof/>
-                <w:webHidden/>
-              </w:rPr>
-              <w:tab/>
-            </w:r>
-            <w:r>
-              <w:rPr>
-                <w:noProof/>
-                <w:webHidden/>
-              </w:rPr>
-              <w:fldChar w:fldCharType="begin"/>
-            </w:r>
-            <w:r>
-              <w:rPr>
-                <w:noProof/>
-                <w:webHidden/>
-              </w:rPr>
-              <w:instrText xml:space="preserve"> PAGEREF _Toc18940220 \h </w:instrText>
-            </w:r>
-            <w:r>
-              <w:rPr>
-                <w:noProof/>
-                <w:webHidden/>
-              </w:rPr>
-            </w:r>
-            <w:r>
-              <w:rPr>
-                <w:noProof/>
-                <w:webHidden/>
-              </w:rPr>
-              <w:fldChar w:fldCharType="separate"/>
-            </w:r>
-            <w:r>
-              <w:rPr>
-                <w:noProof/>
-                <w:webHidden/>
-              </w:rPr>
-              <w:t>6</w:t>
-            </w:r>
-            <w:r>
-              <w:rPr>
-                <w:noProof/>
-                <w:webHidden/>
-              </w:rPr>
-              <w:fldChar w:fldCharType="end"/>
-            </w:r>
-          </w:hyperlink>
-        </w:p>
-        <w:p>
-          <w:pPr>
-            <w:pStyle w:val="TOC2"/>
-            <w:tabs>
-              <w:tab w:val="right" w:leader="dot" w:pos="9016"/>
-            </w:tabs>
-            <w:rPr>
-              <w:rFonts w:cstheme="minorBidi"/>
-              <w:noProof/>
-              <w:lang w:val="en-IN" w:eastAsia="en-IN"/>
-            </w:rPr>
-          </w:pPr>
-          <w:hyperlink w:anchor="_Toc18940221" w:history="1">
-            <w:r>
-              <w:rPr>
-                <w:rStyle w:val="Hyperlink"/>
-                <w:b/>
-                <w:noProof/>
-              </w:rPr>
-              <w:t>Gender Demographics</w:t>
-            </w:r>
-            <w:r>
-              <w:rPr>
-                <w:noProof/>
-                <w:webHidden/>
-              </w:rPr>
-              <w:tab/>
-            </w:r>
-            <w:r>
-              <w:rPr>
-                <w:noProof/>
-                <w:webHidden/>
-              </w:rPr>
-              <w:fldChar w:fldCharType="begin"/>
-            </w:r>
-            <w:r>
-              <w:rPr>
-                <w:noProof/>
-                <w:webHidden/>
-              </w:rPr>
-              <w:instrText xml:space="preserve"> PAGEREF _Toc18940221 \h </w:instrText>
-            </w:r>
-            <w:r>
-              <w:rPr>
-                <w:noProof/>
-                <w:webHidden/>
-              </w:rPr>
-            </w:r>
-            <w:r>
-              <w:rPr>
-                <w:noProof/>
-                <w:webHidden/>
-              </w:rPr>
-              <w:fldChar w:fldCharType="separate"/>
-            </w:r>
-            <w:r>
-              <w:rPr>
-                <w:noProof/>
-                <w:webHidden/>
-              </w:rPr>
-              <w:t>7</w:t>
-            </w:r>
-            <w:r>
-              <w:rPr>
-                <w:noProof/>
-                <w:webHidden/>
-              </w:rPr>
-              <w:fldChar w:fldCharType="end"/>
-            </w:r>
-          </w:hyperlink>
-        </w:p>
-        <w:p>
-          <w:pPr>
-            <w:pStyle w:val="TOC2"/>
-            <w:tabs>
-              <w:tab w:val="right" w:leader="dot" w:pos="9016"/>
-            </w:tabs>
-            <w:rPr>
-              <w:rFonts w:cstheme="minorBidi"/>
-              <w:noProof/>
-              <w:lang w:val="en-IN" w:eastAsia="en-IN"/>
-            </w:rPr>
-          </w:pPr>
-          <w:hyperlink w:anchor="_Toc18940222" w:history="1">
-            <w:r>
-              <w:rPr>
-                <w:rStyle w:val="Hyperlink"/>
-                <w:b/>
-                <w:noProof/>
-              </w:rPr>
-              <w:t>Purchasing Analysis (Gender)</w:t>
-            </w:r>
-            <w:r>
-              <w:rPr>
-                <w:noProof/>
-                <w:webHidden/>
-              </w:rPr>
-              <w:tab/>
-            </w:r>
-            <w:r>
-              <w:rPr>
-                <w:noProof/>
-                <w:webHidden/>
-              </w:rPr>
-              <w:fldChar w:fldCharType="begin"/>
-            </w:r>
-            <w:r>
-              <w:rPr>
-                <w:noProof/>
-                <w:webHidden/>
-              </w:rPr>
-              <w:instrText xml:space="preserve"> PAGEREF _Toc18940222 \h </w:instrText>
-            </w:r>
-            <w:r>
-              <w:rPr>
-                <w:noProof/>
-                <w:webHidden/>
-              </w:rPr>
-            </w:r>
-            <w:r>
-              <w:rPr>
-                <w:noProof/>
-                <w:webHidden/>
-              </w:rPr>
-              <w:fldChar w:fldCharType="separate"/>
-            </w:r>
-            <w:r>
-              <w:rPr>
-                <w:noProof/>
-                <w:webHidden/>
-              </w:rPr>
-              <w:t>8</w:t>
-            </w:r>
-            <w:r>
-              <w:rPr>
-                <w:noProof/>
-                <w:webHidden/>
-              </w:rPr>
-              <w:fldChar w:fldCharType="end"/>
-            </w:r>
-          </w:hyperlink>
-        </w:p>
-        <w:p>
-          <w:pPr>
-            <w:pStyle w:val="TOC2"/>
-            <w:tabs>
-              <w:tab w:val="right" w:leader="dot" w:pos="9016"/>
-            </w:tabs>
-            <w:rPr>
-              <w:rFonts w:cstheme="minorBidi"/>
-              <w:noProof/>
-              <w:lang w:val="en-IN" w:eastAsia="en-IN"/>
-            </w:rPr>
-          </w:pPr>
-          <w:hyperlink w:anchor="_Toc18940223" w:history="1">
-            <w:r>
-              <w:rPr>
-                <w:rStyle w:val="Hyperlink"/>
-                <w:b/>
-                <w:noProof/>
-              </w:rPr>
-              <w:t>Age Demographics</w:t>
-            </w:r>
-            <w:r>
-              <w:rPr>
-                <w:noProof/>
-                <w:webHidden/>
-              </w:rPr>
-              <w:tab/>
-            </w:r>
-            <w:r>
-              <w:rPr>
-                <w:noProof/>
-                <w:webHidden/>
-              </w:rPr>
-              <w:fldChar w:fldCharType="begin"/>
-            </w:r>
-            <w:r>
-              <w:rPr>
-                <w:noProof/>
-                <w:webHidden/>
-              </w:rPr>
-              <w:instrText xml:space="preserve"> PAGEREF _Toc18940223 \h </w:instrText>
-            </w:r>
-            <w:r>
-              <w:rPr>
-                <w:noProof/>
-                <w:webHidden/>
-              </w:rPr>
-            </w:r>
-            <w:r>
-              <w:rPr>
-                <w:noProof/>
-                <w:webHidden/>
-              </w:rPr>
-              <w:fldChar w:fldCharType="separate"/>
-            </w:r>
-            <w:r>
-              <w:rPr>
-                <w:noProof/>
-                <w:webHidden/>
-              </w:rPr>
-              <w:t>9</w:t>
-            </w:r>
-            <w:r>
-              <w:rPr>
-                <w:noProof/>
-                <w:webHidden/>
-              </w:rPr>
-              <w:fldChar w:fldCharType="end"/>
-            </w:r>
-          </w:hyperlink>
-        </w:p>
-        <w:p>
-          <w:pPr>
-            <w:pStyle w:val="TOC2"/>
-            <w:tabs>
-              <w:tab w:val="right" w:leader="dot" w:pos="9016"/>
-            </w:tabs>
-            <w:rPr>
-              <w:rFonts w:cstheme="minorBidi"/>
-              <w:noProof/>
-              <w:lang w:val="en-IN" w:eastAsia="en-IN"/>
-            </w:rPr>
-          </w:pPr>
-          <w:hyperlink w:anchor="_Toc18940224" w:history="1">
-            <w:r>
-              <w:rPr>
-                <w:rStyle w:val="Hyperlink"/>
-                <w:b/>
-                <w:noProof/>
-              </w:rPr>
-              <w:t>Purchasing Analysis (Age)</w:t>
-            </w:r>
-            <w:r>
-              <w:rPr>
-                <w:noProof/>
-                <w:webHidden/>
-              </w:rPr>
-              <w:tab/>
-            </w:r>
-            <w:r>
-              <w:rPr>
-                <w:noProof/>
-                <w:webHidden/>
-              </w:rPr>
-              <w:fldChar w:fldCharType="begin"/>
-            </w:r>
-            <w:r>
-              <w:rPr>
-                <w:noProof/>
-                <w:webHidden/>
-              </w:rPr>
-              <w:instrText xml:space="preserve"> PAGEREF _Toc18940224 \h </w:instrText>
+              <w:instrText xml:space="preserve"> PAGEREF _Toc20165512 \h </w:instrText>
             </w:r>
             <w:r>
               <w:rPr>
@@ -4956,14 +4601,14 @@
               <w:lang w:val="en-IN" w:eastAsia="en-IN"/>
             </w:rPr>
           </w:pPr>
-          <w:hyperlink w:anchor="_Toc18940225" w:history="1">
+          <w:hyperlink w:anchor="_Toc20165513" w:history="1">
             <w:r>
               <w:rPr>
                 <w:rStyle w:val="Hyperlink"/>
                 <w:b/>
                 <w:noProof/>
               </w:rPr>
-              <w:t>Top Spenders</w:t>
+              <w:t>Humidity (%) vs. Latitude</w:t>
             </w:r>
             <w:r>
               <w:rPr>
@@ -4984,7 +4629,7 @@
                 <w:noProof/>
                 <w:webHidden/>
               </w:rPr>
-              <w:instrText xml:space="preserve"> PAGEREF _Toc18940225 \h </w:instrText>
+              <w:instrText xml:space="preserve"> PAGEREF _Toc20165513 \h </w:instrText>
             </w:r>
             <w:r>
               <w:rPr>
@@ -5027,14 +4672,14 @@
               <w:lang w:val="en-IN" w:eastAsia="en-IN"/>
             </w:rPr>
           </w:pPr>
-          <w:hyperlink w:anchor="_Toc18940226" w:history="1">
+          <w:hyperlink w:anchor="_Toc20165514" w:history="1">
             <w:r>
               <w:rPr>
                 <w:rStyle w:val="Hyperlink"/>
                 <w:b/>
                 <w:noProof/>
               </w:rPr>
-              <w:t>Most Popular Items</w:t>
+              <w:t>Cloudiness (%) vs. Latitude</w:t>
             </w:r>
             <w:r>
               <w:rPr>
@@ -5055,7 +4700,7 @@
                 <w:noProof/>
                 <w:webHidden/>
               </w:rPr>
-              <w:instrText xml:space="preserve"> PAGEREF _Toc18940226 \h </w:instrText>
+              <w:instrText xml:space="preserve"> PAGEREF _Toc20165514 \h </w:instrText>
             </w:r>
             <w:r>
               <w:rPr>
@@ -5098,14 +4743,14 @@
               <w:lang w:val="en-IN" w:eastAsia="en-IN"/>
             </w:rPr>
           </w:pPr>
-          <w:hyperlink w:anchor="_Toc18940227" w:history="1">
+          <w:hyperlink w:anchor="_Toc20165515" w:history="1">
             <w:r>
               <w:rPr>
                 <w:rStyle w:val="Hyperlink"/>
                 <w:b/>
                 <w:noProof/>
               </w:rPr>
-              <w:t>Most Profitable Items</w:t>
+              <w:t>Wind Speed (mph) vs. Latitude</w:t>
             </w:r>
             <w:r>
               <w:rPr>
@@ -5126,7 +4771,7 @@
                 <w:noProof/>
                 <w:webHidden/>
               </w:rPr>
-              <w:instrText xml:space="preserve"> PAGEREF _Toc18940227 \h </w:instrText>
+              <w:instrText xml:space="preserve"> PAGEREF _Toc20165515 \h </w:instrText>
             </w:r>
             <w:r>
               <w:rPr>
@@ -5169,7 +4814,7 @@
               <w:lang w:val="en-IN" w:eastAsia="en-IN"/>
             </w:rPr>
           </w:pPr>
-          <w:hyperlink w:anchor="_Toc18940228" w:history="1">
+          <w:hyperlink w:anchor="_Toc20165516" w:history="1">
             <w:r>
               <w:rPr>
                 <w:rStyle w:val="Hyperlink"/>
@@ -5198,7 +4843,149 @@
                 <w:noProof/>
                 <w:webHidden/>
               </w:rPr>
-              <w:instrText xml:space="preserve"> PAGEREF _Toc18940228 \h </w:instrText>
+              <w:instrText xml:space="preserve"> PAGEREF _Toc20165516 \h </w:instrText>
+            </w:r>
+            <w:r>
+              <w:rPr>
+                <w:noProof/>
+                <w:webHidden/>
+              </w:rPr>
+            </w:r>
+            <w:r>
+              <w:rPr>
+                <w:noProof/>
+                <w:webHidden/>
+              </w:rPr>
+              <w:fldChar w:fldCharType="separate"/>
+            </w:r>
+            <w:r>
+              <w:rPr>
+                <w:noProof/>
+                <w:webHidden/>
+              </w:rPr>
+              <w:t>14</w:t>
+            </w:r>
+            <w:r>
+              <w:rPr>
+                <w:noProof/>
+                <w:webHidden/>
+              </w:rPr>
+              <w:fldChar w:fldCharType="end"/>
+            </w:r>
+          </w:hyperlink>
+        </w:p>
+        <w:p>
+          <w:pPr>
+            <w:pStyle w:val="TOC2"/>
+            <w:tabs>
+              <w:tab w:val="right" w:leader="dot" w:pos="9016"/>
+            </w:tabs>
+            <w:rPr>
+              <w:rFonts w:cstheme="minorBidi"/>
+              <w:noProof/>
+              <w:lang w:val="en-IN" w:eastAsia="en-IN"/>
+            </w:rPr>
+          </w:pPr>
+          <w:hyperlink w:anchor="_Toc20165517" w:history="1">
+            <w:r>
+              <w:rPr>
+                <w:rStyle w:val="Hyperlink"/>
+                <w:b/>
+                <w:noProof/>
+              </w:rPr>
+              <w:t>Temperature (F) vs. Latitude</w:t>
+            </w:r>
+            <w:r>
+              <w:rPr>
+                <w:noProof/>
+                <w:webHidden/>
+              </w:rPr>
+              <w:tab/>
+            </w:r>
+            <w:r>
+              <w:rPr>
+                <w:noProof/>
+                <w:webHidden/>
+              </w:rPr>
+              <w:fldChar w:fldCharType="begin"/>
+            </w:r>
+            <w:r>
+              <w:rPr>
+                <w:noProof/>
+                <w:webHidden/>
+              </w:rPr>
+              <w:instrText xml:space="preserve"> PAGEREF _Toc20165517 \h </w:instrText>
+            </w:r>
+            <w:r>
+              <w:rPr>
+                <w:noProof/>
+                <w:webHidden/>
+              </w:rPr>
+            </w:r>
+            <w:r>
+              <w:rPr>
+                <w:noProof/>
+                <w:webHidden/>
+              </w:rPr>
+              <w:fldChar w:fldCharType="separate"/>
+            </w:r>
+            <w:r>
+              <w:rPr>
+                <w:noProof/>
+                <w:webHidden/>
+              </w:rPr>
+              <w:t>14</w:t>
+            </w:r>
+            <w:r>
+              <w:rPr>
+                <w:noProof/>
+                <w:webHidden/>
+              </w:rPr>
+              <w:fldChar w:fldCharType="end"/>
+            </w:r>
+          </w:hyperlink>
+        </w:p>
+        <w:p>
+          <w:pPr>
+            <w:pStyle w:val="TOC2"/>
+            <w:tabs>
+              <w:tab w:val="right" w:leader="dot" w:pos="9016"/>
+            </w:tabs>
+            <w:rPr>
+              <w:rFonts w:cstheme="minorBidi"/>
+              <w:noProof/>
+              <w:lang w:val="en-IN" w:eastAsia="en-IN"/>
+            </w:rPr>
+          </w:pPr>
+          <w:hyperlink w:anchor="_Toc20165518" w:history="1">
+            <w:r>
+              <w:rPr>
+                <w:rStyle w:val="Hyperlink"/>
+                <w:b/>
+                <w:noProof/>
+              </w:rPr>
+              <w:t>Humidity (%) vs. Latitude</w:t>
+            </w:r>
+            <w:r>
+              <w:rPr>
+                <w:noProof/>
+                <w:webHidden/>
+              </w:rPr>
+              <w:tab/>
+            </w:r>
+            <w:r>
+              <w:rPr>
+                <w:noProof/>
+                <w:webHidden/>
+              </w:rPr>
+              <w:fldChar w:fldCharType="begin"/>
+            </w:r>
+            <w:r>
+              <w:rPr>
+                <w:noProof/>
+                <w:webHidden/>
+              </w:rPr>
+              <w:instrText xml:space="preserve"> PAGEREF _Toc20165518 \h </w:instrText>
             </w:r>
             <w:r>
               <w:rPr>
@@ -5241,15 +5028,14 @@
               <w:lang w:val="en-IN" w:eastAsia="en-IN"/>
             </w:rPr>
           </w:pPr>
-          <w:hyperlink w:anchor="_Toc18940229" w:history="1">
+          <w:hyperlink w:anchor="_Toc20165519" w:history="1">
             <w:r>
               <w:rPr>
                 <w:rStyle w:val="Hyperlink"/>
-                <w:rFonts w:cstheme="minorHAnsi"/>
                 <w:b/>
                 <w:noProof/>
               </w:rPr>
-              <w:t>Player Count</w:t>
+              <w:t>Cloudiness (%) vs. Latitude</w:t>
             </w:r>
             <w:r>
               <w:rPr>
@@ -5270,7 +5056,7 @@
                 <w:noProof/>
                 <w:webHidden/>
               </w:rPr>
-              <w:instrText xml:space="preserve"> PAGEREF _Toc18940229 \h </w:instrText>
+              <w:instrText xml:space="preserve"> PAGEREF _Toc20165519 \h </w:instrText>
             </w:r>
             <w:r>
               <w:rPr>
@@ -5313,15 +5099,14 @@
               <w:lang w:val="en-IN" w:eastAsia="en-IN"/>
             </w:rPr>
           </w:pPr>
-          <w:hyperlink w:anchor="_Toc18940230" w:history="1">
+          <w:hyperlink w:anchor="_Toc20165520" w:history="1">
             <w:r>
               <w:rPr>
                 <w:rStyle w:val="Hyperlink"/>
-                <w:rFonts w:cstheme="minorHAnsi"/>
                 <w:b/>
                 <w:noProof/>
               </w:rPr>
-              <w:t>Purchasing Analysis (Total)</w:t>
+              <w:t>Wind Speed (mph) vs. Latitude</w:t>
             </w:r>
             <w:r>
               <w:rPr>
@@ -5342,511 +5127,7 @@
                 <w:noProof/>
                 <w:webHidden/>
               </w:rPr>
-              <w:instrText xml:space="preserve"> PAGEREF _Toc18940230 \h </w:instrText>
-            </w:r>
-            <w:r>
-              <w:rPr>
-                <w:noProof/>
-                <w:webHidden/>
-              </w:rPr>
-            </w:r>
-            <w:r>
-              <w:rPr>
-                <w:noProof/>
-                <w:webHidden/>
-              </w:rPr>
-              <w:fldChar w:fldCharType="separate"/>
-            </w:r>
-            <w:r>
-              <w:rPr>
-                <w:noProof/>
-                <w:webHidden/>
-              </w:rPr>
-              <w:t>15</w:t>
-            </w:r>
-            <w:r>
-              <w:rPr>
-                <w:noProof/>
-                <w:webHidden/>
-              </w:rPr>
-              <w:fldChar w:fldCharType="end"/>
-            </w:r>
-          </w:hyperlink>
-        </w:p>
-        <w:p>
-          <w:pPr>
-            <w:pStyle w:val="TOC2"/>
-            <w:tabs>
-              <w:tab w:val="right" w:leader="dot" w:pos="9016"/>
-            </w:tabs>
-            <w:rPr>
-              <w:rFonts w:cstheme="minorBidi"/>
-              <w:noProof/>
-              <w:lang w:val="en-IN" w:eastAsia="en-IN"/>
-            </w:rPr>
-          </w:pPr>
-          <w:hyperlink w:anchor="_Toc18940231" w:history="1">
-            <w:r>
-              <w:rPr>
-                <w:rStyle w:val="Hyperlink"/>
-                <w:rFonts w:cstheme="minorHAnsi"/>
-                <w:b/>
-                <w:noProof/>
-              </w:rPr>
-              <w:t>Gender Demographics</w:t>
-            </w:r>
-            <w:r>
-              <w:rPr>
-                <w:noProof/>
-                <w:webHidden/>
-              </w:rPr>
-              <w:tab/>
-            </w:r>
-            <w:r>
-              <w:rPr>
-                <w:noProof/>
-                <w:webHidden/>
-              </w:rPr>
-              <w:fldChar w:fldCharType="begin"/>
-            </w:r>
-            <w:r>
-              <w:rPr>
-                <w:noProof/>
-                <w:webHidden/>
-              </w:rPr>
-              <w:instrText xml:space="preserve"> PAGEREF _Toc18940231 \h </w:instrText>
-            </w:r>
-            <w:r>
-              <w:rPr>
-                <w:noProof/>
-                <w:webHidden/>
-              </w:rPr>
-            </w:r>
-            <w:r>
-              <w:rPr>
-                <w:noProof/>
-                <w:webHidden/>
-              </w:rPr>
-              <w:fldChar w:fldCharType="separate"/>
-            </w:r>
-            <w:r>
-              <w:rPr>
-                <w:noProof/>
-                <w:webHidden/>
-              </w:rPr>
-              <w:t>15</w:t>
-            </w:r>
-            <w:r>
-              <w:rPr>
-                <w:noProof/>
-                <w:webHidden/>
-              </w:rPr>
-              <w:fldChar w:fldCharType="end"/>
-            </w:r>
-          </w:hyperlink>
-        </w:p>
-        <w:p>
-          <w:pPr>
-            <w:pStyle w:val="TOC2"/>
-            <w:tabs>
-              <w:tab w:val="right" w:leader="dot" w:pos="9016"/>
-            </w:tabs>
-            <w:rPr>
-              <w:rFonts w:cstheme="minorBidi"/>
-              <w:noProof/>
-              <w:lang w:val="en-IN" w:eastAsia="en-IN"/>
-            </w:rPr>
-          </w:pPr>
-          <w:hyperlink w:anchor="_Toc18940232" w:history="1">
-            <w:r>
-              <w:rPr>
-                <w:rStyle w:val="Hyperlink"/>
-                <w:rFonts w:cstheme="minorHAnsi"/>
-                <w:b/>
-                <w:noProof/>
-              </w:rPr>
-              <w:t>Purchasing Analysis (Gender)</w:t>
-            </w:r>
-            <w:r>
-              <w:rPr>
-                <w:noProof/>
-                <w:webHidden/>
-              </w:rPr>
-              <w:tab/>
-            </w:r>
-            <w:r>
-              <w:rPr>
-                <w:noProof/>
-                <w:webHidden/>
-              </w:rPr>
-              <w:fldChar w:fldCharType="begin"/>
-            </w:r>
-            <w:r>
-              <w:rPr>
-                <w:noProof/>
-                <w:webHidden/>
-              </w:rPr>
-              <w:instrText xml:space="preserve"> PAGEREF _Toc18940232 \h </w:instrText>
-            </w:r>
-            <w:r>
-              <w:rPr>
-                <w:noProof/>
-                <w:webHidden/>
-              </w:rPr>
-            </w:r>
-            <w:r>
-              <w:rPr>
-                <w:noProof/>
-                <w:webHidden/>
-              </w:rPr>
-              <w:fldChar w:fldCharType="separate"/>
-            </w:r>
-            <w:r>
-              <w:rPr>
-                <w:noProof/>
-                <w:webHidden/>
-              </w:rPr>
-              <w:t>15</w:t>
-            </w:r>
-            <w:r>
-              <w:rPr>
-                <w:noProof/>
-                <w:webHidden/>
-              </w:rPr>
-              <w:fldChar w:fldCharType="end"/>
-            </w:r>
-          </w:hyperlink>
-        </w:p>
-        <w:p>
-          <w:pPr>
-            <w:pStyle w:val="TOC2"/>
-            <w:tabs>
-              <w:tab w:val="right" w:leader="dot" w:pos="9016"/>
-            </w:tabs>
-            <w:rPr>
-              <w:rFonts w:cstheme="minorBidi"/>
-              <w:noProof/>
-              <w:lang w:val="en-IN" w:eastAsia="en-IN"/>
-            </w:rPr>
-          </w:pPr>
-          <w:hyperlink w:anchor="_Toc18940233" w:history="1">
-            <w:r>
-              <w:rPr>
-                <w:rStyle w:val="Hyperlink"/>
-                <w:rFonts w:cstheme="minorHAnsi"/>
-                <w:b/>
-                <w:noProof/>
-              </w:rPr>
-              <w:t>Age Demographics</w:t>
-            </w:r>
-            <w:r>
-              <w:rPr>
-                <w:noProof/>
-                <w:webHidden/>
-              </w:rPr>
-              <w:tab/>
-            </w:r>
-            <w:r>
-              <w:rPr>
-                <w:noProof/>
-                <w:webHidden/>
-              </w:rPr>
-              <w:fldChar w:fldCharType="begin"/>
-            </w:r>
-            <w:r>
-              <w:rPr>
-                <w:noProof/>
-                <w:webHidden/>
-              </w:rPr>
-              <w:instrText xml:space="preserve"> PAGEREF _Toc18940233 \h </w:instrText>
-            </w:r>
-            <w:r>
-              <w:rPr>
-                <w:noProof/>
-                <w:webHidden/>
-              </w:rPr>
-            </w:r>
-            <w:r>
-              <w:rPr>
-                <w:noProof/>
-                <w:webHidden/>
-              </w:rPr>
-              <w:fldChar w:fldCharType="separate"/>
-            </w:r>
-            <w:r>
-              <w:rPr>
-                <w:noProof/>
-                <w:webHidden/>
-              </w:rPr>
-              <w:t>15</w:t>
-            </w:r>
-            <w:r>
-              <w:rPr>
-                <w:noProof/>
-                <w:webHidden/>
-              </w:rPr>
-              <w:fldChar w:fldCharType="end"/>
-            </w:r>
-          </w:hyperlink>
-        </w:p>
-        <w:p>
-          <w:pPr>
-            <w:pStyle w:val="TOC2"/>
-            <w:tabs>
-              <w:tab w:val="right" w:leader="dot" w:pos="9016"/>
-            </w:tabs>
-            <w:rPr>
-              <w:rFonts w:cstheme="minorBidi"/>
-              <w:noProof/>
-              <w:lang w:val="en-IN" w:eastAsia="en-IN"/>
-            </w:rPr>
-          </w:pPr>
-          <w:hyperlink w:anchor="_Toc18940234" w:history="1">
-            <w:r>
-              <w:rPr>
-                <w:rStyle w:val="Hyperlink"/>
-                <w:rFonts w:cstheme="minorHAnsi"/>
-                <w:b/>
-                <w:noProof/>
-              </w:rPr>
-              <w:t>Purchasing Analysis (Age)</w:t>
-            </w:r>
-            <w:r>
-              <w:rPr>
-                <w:noProof/>
-                <w:webHidden/>
-              </w:rPr>
-              <w:tab/>
-            </w:r>
-            <w:r>
-              <w:rPr>
-                <w:noProof/>
-                <w:webHidden/>
-              </w:rPr>
-              <w:fldChar w:fldCharType="begin"/>
-            </w:r>
-            <w:r>
-              <w:rPr>
-                <w:noProof/>
-                <w:webHidden/>
-              </w:rPr>
-              <w:instrText xml:space="preserve"> PAGEREF _Toc18940234 \h </w:instrText>
-            </w:r>
-            <w:r>
-              <w:rPr>
-                <w:noProof/>
-                <w:webHidden/>
-              </w:rPr>
-            </w:r>
-            <w:r>
-              <w:rPr>
-                <w:noProof/>
-                <w:webHidden/>
-              </w:rPr>
-              <w:fldChar w:fldCharType="separate"/>
-            </w:r>
-            <w:r>
-              <w:rPr>
-                <w:noProof/>
-                <w:webHidden/>
-              </w:rPr>
-              <w:t>16</w:t>
-            </w:r>
-            <w:r>
-              <w:rPr>
-                <w:noProof/>
-                <w:webHidden/>
-              </w:rPr>
-              <w:fldChar w:fldCharType="end"/>
-            </w:r>
-          </w:hyperlink>
-        </w:p>
-        <w:p>
-          <w:pPr>
-            <w:pStyle w:val="TOC2"/>
-            <w:tabs>
-              <w:tab w:val="right" w:leader="dot" w:pos="9016"/>
-            </w:tabs>
-            <w:rPr>
-              <w:rFonts w:cstheme="minorBidi"/>
-              <w:noProof/>
-              <w:lang w:val="en-IN" w:eastAsia="en-IN"/>
-            </w:rPr>
-          </w:pPr>
-          <w:hyperlink w:anchor="_Toc18940235" w:history="1">
-            <w:r>
-              <w:rPr>
-                <w:rStyle w:val="Hyperlink"/>
-                <w:rFonts w:cstheme="minorHAnsi"/>
-                <w:b/>
-                <w:noProof/>
-              </w:rPr>
-              <w:t>Top Spenders</w:t>
-            </w:r>
-            <w:r>
-              <w:rPr>
-                <w:noProof/>
-                <w:webHidden/>
-              </w:rPr>
-              <w:tab/>
-            </w:r>
-            <w:r>
-              <w:rPr>
-                <w:noProof/>
-                <w:webHidden/>
-              </w:rPr>
-              <w:fldChar w:fldCharType="begin"/>
-            </w:r>
-            <w:r>
-              <w:rPr>
-                <w:noProof/>
-                <w:webHidden/>
-              </w:rPr>
-              <w:instrText xml:space="preserve"> PAGEREF _Toc18940235 \h </w:instrText>
-            </w:r>
-            <w:r>
-              <w:rPr>
-                <w:noProof/>
-                <w:webHidden/>
-              </w:rPr>
-            </w:r>
-            <w:r>
-              <w:rPr>
-                <w:noProof/>
-                <w:webHidden/>
-              </w:rPr>
-              <w:fldChar w:fldCharType="separate"/>
-            </w:r>
-            <w:r>
-              <w:rPr>
-                <w:noProof/>
-                <w:webHidden/>
-              </w:rPr>
-              <w:t>16</w:t>
-            </w:r>
-            <w:r>
-              <w:rPr>
-                <w:noProof/>
-                <w:webHidden/>
-              </w:rPr>
-              <w:fldChar w:fldCharType="end"/>
-            </w:r>
-          </w:hyperlink>
-        </w:p>
-        <w:p>
-          <w:pPr>
-            <w:pStyle w:val="TOC2"/>
-            <w:tabs>
-              <w:tab w:val="right" w:leader="dot" w:pos="9016"/>
-            </w:tabs>
-            <w:rPr>
-              <w:rFonts w:cstheme="minorBidi"/>
-              <w:noProof/>
-              <w:lang w:val="en-IN" w:eastAsia="en-IN"/>
-            </w:rPr>
-          </w:pPr>
-          <w:hyperlink w:anchor="_Toc18940236" w:history="1">
-            <w:r>
-              <w:rPr>
-                <w:rStyle w:val="Hyperlink"/>
-                <w:rFonts w:cstheme="minorHAnsi"/>
-                <w:b/>
-                <w:noProof/>
-              </w:rPr>
-              <w:t>Most Popular Items</w:t>
-            </w:r>
-            <w:r>
-              <w:rPr>
-                <w:noProof/>
-                <w:webHidden/>
-              </w:rPr>
-              <w:tab/>
-            </w:r>
-            <w:r>
-              <w:rPr>
-                <w:noProof/>
-                <w:webHidden/>
-              </w:rPr>
-              <w:fldChar w:fldCharType="begin"/>
-            </w:r>
-            <w:r>
-              <w:rPr>
-                <w:noProof/>
-                <w:webHidden/>
-              </w:rPr>
-              <w:instrText xml:space="preserve"> PAGEREF _Toc18940236 \h </w:instrText>
-            </w:r>
-            <w:r>
-              <w:rPr>
-                <w:noProof/>
-                <w:webHidden/>
-              </w:rPr>
-            </w:r>
-            <w:r>
-              <w:rPr>
-                <w:noProof/>
-                <w:webHidden/>
-              </w:rPr>
-              <w:fldChar w:fldCharType="separate"/>
-            </w:r>
-            <w:r>
-              <w:rPr>
-                <w:noProof/>
-                <w:webHidden/>
-              </w:rPr>
-              <w:t>16</w:t>
-            </w:r>
-            <w:r>
-              <w:rPr>
-                <w:noProof/>
-                <w:webHidden/>
-              </w:rPr>
-              <w:fldChar w:fldCharType="end"/>
-            </w:r>
-          </w:hyperlink>
-        </w:p>
-        <w:p>
-          <w:pPr>
-            <w:pStyle w:val="TOC2"/>
-            <w:tabs>
-              <w:tab w:val="right" w:leader="dot" w:pos="9016"/>
-            </w:tabs>
-            <w:rPr>
-              <w:rFonts w:cstheme="minorBidi"/>
-              <w:noProof/>
-              <w:lang w:val="en-IN" w:eastAsia="en-IN"/>
-            </w:rPr>
-          </w:pPr>
-          <w:hyperlink w:anchor="_Toc18940237" w:history="1">
-            <w:r>
-              <w:rPr>
-                <w:rStyle w:val="Hyperlink"/>
-                <w:rFonts w:cstheme="minorHAnsi"/>
-                <w:b/>
-                <w:noProof/>
-              </w:rPr>
-              <w:t>Most Profitable Items</w:t>
-            </w:r>
-            <w:r>
-              <w:rPr>
-                <w:noProof/>
-                <w:webHidden/>
-              </w:rPr>
-              <w:tab/>
-            </w:r>
-            <w:r>
-              <w:rPr>
-                <w:noProof/>
-                <w:webHidden/>
-              </w:rPr>
-              <w:fldChar w:fldCharType="begin"/>
-            </w:r>
-            <w:r>
-              <w:rPr>
-                <w:noProof/>
-                <w:webHidden/>
-              </w:rPr>
-              <w:instrText xml:space="preserve"> PAGEREF _Toc18940237 \h </w:instrText>
+              <w:instrText xml:space="preserve"> PAGEREF _Toc20165520 \h </w:instrText>
             </w:r>
             <w:r>
               <w:rPr>
@@ -5889,7 +5170,7 @@
               <w:lang w:val="en-IN" w:eastAsia="en-IN"/>
             </w:rPr>
           </w:pPr>
-          <w:hyperlink w:anchor="_Toc18940238" w:history="1">
+          <w:hyperlink w:anchor="_Toc20165521" w:history="1">
             <w:r>
               <w:rPr>
                 <w:rStyle w:val="Hyperlink"/>
@@ -5918,7 +5199,7 @@
                 <w:noProof/>
                 <w:webHidden/>
               </w:rPr>
-              <w:instrText xml:space="preserve"> PAGEREF _Toc18940238 \h </w:instrText>
+              <w:instrText xml:space="preserve"> PAGEREF _Toc20165521 \h </w:instrText>
             </w:r>
             <w:r>
               <w:rPr>
@@ -5938,7 +5219,7 @@
                 <w:noProof/>
                 <w:webHidden/>
               </w:rPr>
-              <w:t>17</w:t>
+              <w:t>16</w:t>
             </w:r>
             <w:r>
               <w:rPr>
@@ -5961,7 +5242,7 @@
               <w:lang w:val="en-IN" w:eastAsia="en-IN"/>
             </w:rPr>
           </w:pPr>
-          <w:hyperlink w:anchor="_Toc18940239" w:history="1">
+          <w:hyperlink w:anchor="_Toc20165522" w:history="1">
             <w:r>
               <w:rPr>
                 <w:rStyle w:val="Hyperlink"/>
@@ -5990,7 +5271,7 @@
                 <w:noProof/>
                 <w:webHidden/>
               </w:rPr>
-              <w:instrText xml:space="preserve"> PAGEREF _Toc18940239 \h </w:instrText>
+              <w:instrText xml:space="preserve"> PAGEREF _Toc20165522 \h </w:instrText>
             </w:r>
             <w:r>
               <w:rPr>
@@ -6050,6 +5331,8 @@
           <w:u w:val="single"/>
         </w:rPr>
       </w:pPr>
+      <w:bookmarkStart w:id="0" w:name="_GoBack"/>
+      <w:bookmarkEnd w:id="0"/>
     </w:p>
     <w:p>
       <w:pPr>
@@ -6141,7 +5424,7 @@
           <w:u w:val="single"/>
         </w:rPr>
       </w:pPr>
-      <w:bookmarkStart w:id="0" w:name="_Toc18940214"/>
+      <w:bookmarkStart w:id="1" w:name="_Toc20165507"/>
       <w:r>
         <w:rPr>
           <w:rFonts w:asciiTheme="minorHAnsi" w:hAnsiTheme="minorHAnsi" w:cstheme="minorHAnsi"/>
@@ -6150,7 +5433,7 @@
         </w:rPr>
         <w:t>Background</w:t>
       </w:r>
-      <w:bookmarkEnd w:id="0"/>
+      <w:bookmarkEnd w:id="1"/>
     </w:p>
     <w:p>
       <w:pPr>
@@ -6224,7 +5507,7 @@
           <w:u w:val="single"/>
         </w:rPr>
       </w:pPr>
-      <w:bookmarkStart w:id="1" w:name="_Toc18940215"/>
+      <w:bookmarkStart w:id="2" w:name="_Toc20165508"/>
       <w:r>
         <w:rPr>
           <w:rFonts w:asciiTheme="minorHAnsi" w:hAnsiTheme="minorHAnsi" w:cstheme="minorHAnsi"/>
@@ -6233,7 +5516,7 @@
         </w:rPr>
         <w:t>Pre-Work</w:t>
       </w:r>
-      <w:bookmarkEnd w:id="1"/>
+      <w:bookmarkEnd w:id="2"/>
     </w:p>
     <w:p>
       <w:pPr>
@@ -6260,7 +5543,21 @@
         <w:rPr>
           <w:rFonts w:cstheme="minorHAnsi"/>
         </w:rPr>
-        <w:t>python-api-challenge</w:t>
+        <w:t>python-</w:t>
+      </w:r>
+      <w:proofErr w:type="spellStart"/>
+      <w:r>
+        <w:rPr>
+          <w:rFonts w:cstheme="minorHAnsi"/>
+        </w:rPr>
+        <w:t>api</w:t>
+      </w:r>
+      <w:proofErr w:type="spellEnd"/>
+      <w:r>
+        <w:rPr>
+          <w:rFonts w:cstheme="minorHAnsi"/>
+        </w:rPr>
+        <w:t>-challenge</w:t>
       </w:r>
       <w:r>
         <w:rPr>
@@ -6285,8 +5582,19 @@
           <w:highlight w:val="yellow"/>
           <w:u w:val="single"/>
         </w:rPr>
-        <w:t>&lt;Sara Comment&gt;  :</w:t>
-      </w:r>
+        <w:t>&lt;Sara Comment</w:t>
+      </w:r>
+      <w:proofErr w:type="gramStart"/>
+      <w:r>
+        <w:rPr>
+          <w:rFonts w:cstheme="minorHAnsi"/>
+          <w:b/>
+          <w:highlight w:val="yellow"/>
+          <w:u w:val="single"/>
+        </w:rPr>
+        <w:t>&gt;  :</w:t>
+      </w:r>
+      <w:proofErr w:type="gramEnd"/>
       <w:r>
         <w:rPr>
           <w:rFonts w:cstheme="minorHAnsi"/>
@@ -6402,8 +5710,19 @@
           <w:highlight w:val="yellow"/>
           <w:u w:val="single"/>
         </w:rPr>
-        <w:t>&lt;Sara Comment&gt;  :</w:t>
-      </w:r>
+        <w:t>&lt;Sara Comment</w:t>
+      </w:r>
+      <w:proofErr w:type="gramStart"/>
+      <w:r>
+        <w:rPr>
+          <w:rFonts w:cstheme="minorHAnsi"/>
+          <w:b/>
+          <w:highlight w:val="yellow"/>
+          <w:u w:val="single"/>
+        </w:rPr>
+        <w:t>&gt;  :</w:t>
+      </w:r>
+      <w:proofErr w:type="gramEnd"/>
       <w:r>
         <w:rPr>
           <w:rFonts w:cstheme="minorHAnsi"/>
@@ -6519,7 +5838,21 @@
         <w:rPr>
           <w:rFonts w:cstheme="minorHAnsi"/>
         </w:rPr>
-        <w:t>Inside your local git repository, create a directory for the Python API challenge. Use a folder name to correspond to the challenge: **WeatherPy**.</w:t>
+        <w:t>Inside your local git repository, create a directory for the Python API challenge. Use a folder name to correspond to the challenge: **</w:t>
+      </w:r>
+      <w:proofErr w:type="spellStart"/>
+      <w:r>
+        <w:rPr>
+          <w:rFonts w:cstheme="minorHAnsi"/>
+        </w:rPr>
+        <w:t>WeatherPy</w:t>
+      </w:r>
+      <w:proofErr w:type="spellEnd"/>
+      <w:r>
+        <w:rPr>
+          <w:rFonts w:cstheme="minorHAnsi"/>
+        </w:rPr>
+        <w:t>**.</w:t>
       </w:r>
     </w:p>
     <w:p>
@@ -6538,14 +5871,25 @@
           <w:highlight w:val="yellow"/>
           <w:u w:val="single"/>
         </w:rPr>
-        <w:t>&lt;Sara Comment&gt;  :</w:t>
-      </w:r>
-      <w:r>
-        <w:rPr>
-          <w:rFonts w:cstheme="minorHAnsi"/>
-          <w:b/>
+        <w:t>&lt;Sara Comment</w:t>
+      </w:r>
+      <w:proofErr w:type="gramStart"/>
+      <w:r>
+        <w:rPr>
+          <w:rFonts w:cstheme="minorHAnsi"/>
+          <w:b/>
+          <w:highlight w:val="yellow"/>
           <w:u w:val="single"/>
         </w:rPr>
+        <w:t>&gt;  :</w:t>
+      </w:r>
+      <w:proofErr w:type="gramEnd"/>
+      <w:r>
+        <w:rPr>
+          <w:rFonts w:cstheme="minorHAnsi"/>
+          <w:b/>
+          <w:u w:val="single"/>
+        </w:rPr>
         <w:t xml:space="preserve"> </w:t>
       </w:r>
     </w:p>
@@ -6574,6 +5918,8 @@
         </w:rPr>
         <w:t xml:space="preserve"> </w:t>
       </w:r>
+      <w:proofErr w:type="spellStart"/>
+      <w:proofErr w:type="gramStart"/>
       <w:r>
         <w:rPr>
           <w:rFonts w:cstheme="minorHAnsi"/>
@@ -6582,6 +5928,7 @@
         </w:rPr>
         <w:t>WeatherPy</w:t>
       </w:r>
+      <w:proofErr w:type="spellEnd"/>
       <w:r>
         <w:rPr>
           <w:rFonts w:cstheme="minorHAnsi"/>
@@ -6596,7 +5943,16 @@
           <w:b/>
           <w:i/>
         </w:rPr>
-        <w:t>have been created inside my local git repository.</w:t>
+        <w:t>have</w:t>
+      </w:r>
+      <w:proofErr w:type="gramEnd"/>
+      <w:r>
+        <w:rPr>
+          <w:rFonts w:cstheme="minorHAnsi"/>
+          <w:b/>
+          <w:i/>
+        </w:rPr>
+        <w:t xml:space="preserve"> been created inside my local git repository.</w:t>
       </w:r>
     </w:p>
     <w:p>
@@ -6675,7 +6031,21 @@
         <w:rPr>
           <w:rFonts w:cstheme="minorHAnsi"/>
         </w:rPr>
-        <w:t>Add your Jupyter notebook to this folder. This will be the main script to run for analysis.</w:t>
+        <w:t xml:space="preserve">Add your </w:t>
+      </w:r>
+      <w:proofErr w:type="spellStart"/>
+      <w:r>
+        <w:rPr>
+          <w:rFonts w:cstheme="minorHAnsi"/>
+        </w:rPr>
+        <w:t>Jupyter</w:t>
+      </w:r>
+      <w:proofErr w:type="spellEnd"/>
+      <w:r>
+        <w:rPr>
+          <w:rFonts w:cstheme="minorHAnsi"/>
+        </w:rPr>
+        <w:t xml:space="preserve"> notebook to this folder. This will be the main script to run for analysis.</w:t>
       </w:r>
     </w:p>
     <w:p>
@@ -6694,14 +6064,25 @@
           <w:highlight w:val="yellow"/>
           <w:u w:val="single"/>
         </w:rPr>
-        <w:t>&lt;Sara Comment&gt;  :</w:t>
-      </w:r>
-      <w:r>
-        <w:rPr>
-          <w:rFonts w:cstheme="minorHAnsi"/>
-          <w:b/>
+        <w:t>&lt;Sara Comment</w:t>
+      </w:r>
+      <w:proofErr w:type="gramStart"/>
+      <w:r>
+        <w:rPr>
+          <w:rFonts w:cstheme="minorHAnsi"/>
+          <w:b/>
+          <w:highlight w:val="yellow"/>
           <w:u w:val="single"/>
         </w:rPr>
+        <w:t>&gt;  :</w:t>
+      </w:r>
+      <w:proofErr w:type="gramEnd"/>
+      <w:r>
+        <w:rPr>
+          <w:rFonts w:cstheme="minorHAnsi"/>
+          <w:b/>
+          <w:u w:val="single"/>
+        </w:rPr>
         <w:t xml:space="preserve"> </w:t>
       </w:r>
     </w:p>
@@ -6714,21 +6095,49 @@
           <w:i/>
         </w:rPr>
       </w:pPr>
-      <w:r>
-        <w:rPr>
-          <w:rFonts w:cstheme="minorHAnsi"/>
-          <w:b/>
-          <w:i/>
-        </w:rPr>
-        <w:t xml:space="preserve">Jupyter Notebook </w:t>
-      </w:r>
-      <w:r>
-        <w:rPr>
-          <w:rFonts w:cstheme="minorHAnsi"/>
-          <w:b/>
-          <w:i/>
-        </w:rPr>
-        <w:t xml:space="preserve"> have been crea</w:t>
+      <w:proofErr w:type="spellStart"/>
+      <w:r>
+        <w:rPr>
+          <w:rFonts w:cstheme="minorHAnsi"/>
+          <w:b/>
+          <w:i/>
+        </w:rPr>
+        <w:t>Jupyter</w:t>
+      </w:r>
+      <w:proofErr w:type="spellEnd"/>
+      <w:r>
+        <w:rPr>
+          <w:rFonts w:cstheme="minorHAnsi"/>
+          <w:b/>
+          <w:i/>
+        </w:rPr>
+        <w:t xml:space="preserve"> </w:t>
+      </w:r>
+      <w:proofErr w:type="gramStart"/>
+      <w:r>
+        <w:rPr>
+          <w:rFonts w:cstheme="minorHAnsi"/>
+          <w:b/>
+          <w:i/>
+        </w:rPr>
+        <w:t xml:space="preserve">Notebook </w:t>
+      </w:r>
+      <w:r>
+        <w:rPr>
+          <w:rFonts w:cstheme="minorHAnsi"/>
+          <w:b/>
+          <w:i/>
+        </w:rPr>
+        <w:t xml:space="preserve"> have</w:t>
+      </w:r>
+      <w:proofErr w:type="gramEnd"/>
+      <w:r>
+        <w:rPr>
+          <w:rFonts w:cstheme="minorHAnsi"/>
+          <w:b/>
+          <w:i/>
+        </w:rPr>
+        <w:t xml:space="preserve"> been crea</w:t>
       </w:r>
       <w:r>
         <w:rPr>
@@ -6746,13 +6155,23 @@
         </w:rPr>
         <w:t xml:space="preserve">the </w:t>
       </w:r>
-      <w:r>
-        <w:rPr>
-          <w:rFonts w:cstheme="minorHAnsi"/>
-          <w:b/>
-          <w:i/>
-        </w:rPr>
-        <w:t xml:space="preserve">WeatherPy </w:t>
+      <w:proofErr w:type="spellStart"/>
+      <w:r>
+        <w:rPr>
+          <w:rFonts w:cstheme="minorHAnsi"/>
+          <w:b/>
+          <w:i/>
+        </w:rPr>
+        <w:t>WeatherPy</w:t>
+      </w:r>
+      <w:proofErr w:type="spellEnd"/>
+      <w:r>
+        <w:rPr>
+          <w:rFonts w:cstheme="minorHAnsi"/>
+          <w:b/>
+          <w:i/>
+        </w:rPr>
+        <w:t xml:space="preserve"> </w:t>
       </w:r>
       <w:r>
         <w:rPr>
@@ -6839,7 +6258,21 @@
         <w:rPr>
           <w:rFonts w:cstheme="minorHAnsi"/>
         </w:rPr>
-        <w:t>5. Push the above changes to GitHub or GitLab.</w:t>
+        <w:t xml:space="preserve">5. Push the above changes to GitHub or </w:t>
+      </w:r>
+      <w:proofErr w:type="spellStart"/>
+      <w:r>
+        <w:rPr>
+          <w:rFonts w:cstheme="minorHAnsi"/>
+        </w:rPr>
+        <w:t>GitLab</w:t>
+      </w:r>
+      <w:proofErr w:type="spellEnd"/>
+      <w:r>
+        <w:rPr>
+          <w:rFonts w:cstheme="minorHAnsi"/>
+        </w:rPr>
+        <w:t>.</w:t>
       </w:r>
     </w:p>
     <w:p>
@@ -6858,14 +6291,25 @@
           <w:highlight w:val="yellow"/>
           <w:u w:val="single"/>
         </w:rPr>
-        <w:t>&lt;Sara Comment&gt;  :</w:t>
-      </w:r>
-      <w:r>
-        <w:rPr>
-          <w:rFonts w:cstheme="minorHAnsi"/>
-          <w:b/>
+        <w:t>&lt;Sara Comment</w:t>
+      </w:r>
+      <w:proofErr w:type="gramStart"/>
+      <w:r>
+        <w:rPr>
+          <w:rFonts w:cstheme="minorHAnsi"/>
+          <w:b/>
+          <w:highlight w:val="yellow"/>
           <w:u w:val="single"/>
         </w:rPr>
+        <w:t>&gt;  :</w:t>
+      </w:r>
+      <w:proofErr w:type="gramEnd"/>
+      <w:r>
+        <w:rPr>
+          <w:rFonts w:cstheme="minorHAnsi"/>
+          <w:b/>
+          <w:u w:val="single"/>
+        </w:rPr>
         <w:t xml:space="preserve"> </w:t>
       </w:r>
     </w:p>
@@ -6884,7 +6328,25 @@
           <w:b/>
           <w:i/>
         </w:rPr>
-        <w:t>The above changes have been pushed to GitLab using the below commands.</w:t>
+        <w:t xml:space="preserve">The above changes have been pushed to </w:t>
+      </w:r>
+      <w:proofErr w:type="spellStart"/>
+      <w:r>
+        <w:rPr>
+          <w:rFonts w:cstheme="minorHAnsi"/>
+          <w:b/>
+          <w:i/>
+        </w:rPr>
+        <w:t>GitLab</w:t>
+      </w:r>
+      <w:proofErr w:type="spellEnd"/>
+      <w:r>
+        <w:rPr>
+          <w:rFonts w:cstheme="minorHAnsi"/>
+          <w:b/>
+          <w:i/>
+        </w:rPr>
+        <w:t xml:space="preserve"> using the below commands.</w:t>
       </w:r>
     </w:p>
     <w:p>
@@ -7112,7 +6574,7 @@
           <w:u w:val="single"/>
         </w:rPr>
       </w:pPr>
-      <w:bookmarkStart w:id="2" w:name="_Toc18940216"/>
+      <w:bookmarkStart w:id="3" w:name="_Toc20165509"/>
       <w:r>
         <w:rPr>
           <w:rFonts w:asciiTheme="minorHAnsi" w:hAnsiTheme="minorHAnsi" w:cstheme="minorHAnsi"/>
@@ -7130,7 +6592,7 @@
         </w:rPr>
         <w:t>nstruction</w:t>
       </w:r>
-      <w:bookmarkEnd w:id="2"/>
+      <w:bookmarkEnd w:id="3"/>
     </w:p>
     <w:p>
       <w:pPr>
@@ -7149,6 +6611,8 @@
           <w:u w:val="single"/>
         </w:rPr>
       </w:pPr>
+      <w:bookmarkStart w:id="4" w:name="_Toc20165510"/>
+      <w:proofErr w:type="spellStart"/>
       <w:r>
         <w:rPr>
           <w:rFonts w:asciiTheme="minorHAnsi" w:hAnsiTheme="minorHAnsi" w:cstheme="minorHAnsi"/>
@@ -7157,6 +6621,8 @@
         </w:rPr>
         <w:t>WeatherPy</w:t>
       </w:r>
+      <w:bookmarkEnd w:id="4"/>
+      <w:proofErr w:type="spellEnd"/>
     </w:p>
     <w:p>
       <w:pPr>
@@ -7235,6 +6701,7 @@
         </w:rPr>
         <w:t xml:space="preserve">In this example, you'll be creating a Python script to visualize the weather of 500+ cities across the world of varying distance from the equator. To accomplish this, you'll be utilizing a [simple Python </w:t>
       </w:r>
+      <w:proofErr w:type="gramStart"/>
       <w:r>
         <w:rPr>
           <w:rFonts w:cstheme="minorHAnsi"/>
@@ -7247,6 +6714,7 @@
         </w:rPr>
         <w:t>(</w:t>
       </w:r>
+      <w:proofErr w:type="gramEnd"/>
       <w:r>
         <w:rPr>
           <w:rFonts w:cstheme="minorHAnsi"/>
@@ -7468,7 +6936,21 @@
         <w:rPr>
           <w:rFonts w:cstheme="minorHAnsi"/>
         </w:rPr>
-        <w:t>* Save both a CSV of all data retrieved and png images for each scatter plot.</w:t>
+        <w:t xml:space="preserve">* Save both a CSV of all data retrieved and </w:t>
+      </w:r>
+      <w:proofErr w:type="spellStart"/>
+      <w:r>
+        <w:rPr>
+          <w:rFonts w:cstheme="minorHAnsi"/>
+        </w:rPr>
+        <w:t>png</w:t>
+      </w:r>
+      <w:proofErr w:type="spellEnd"/>
+      <w:r>
+        <w:rPr>
+          <w:rFonts w:cstheme="minorHAnsi"/>
+        </w:rPr>
+        <w:t xml:space="preserve"> images for each scatter plot.</w:t>
       </w:r>
     </w:p>
     <w:p>
@@ -7480,7 +6962,7 @@
           <w:u w:val="single"/>
         </w:rPr>
       </w:pPr>
-      <w:bookmarkStart w:id="3" w:name="_Toc18940218"/>
+      <w:bookmarkStart w:id="5" w:name="_Toc20165511"/>
       <w:r>
         <w:rPr>
           <w:rFonts w:cstheme="majorHAnsi"/>
@@ -7489,7 +6971,7 @@
         </w:rPr>
         <w:t>Script Explanation</w:t>
       </w:r>
-      <w:bookmarkEnd w:id="3"/>
+      <w:bookmarkEnd w:id="5"/>
     </w:p>
     <w:p>
       <w:pPr>
@@ -7507,8 +6989,19 @@
           <w:highlight w:val="yellow"/>
           <w:u w:val="single"/>
         </w:rPr>
-        <w:t>&lt;Sara Comment&gt;  :</w:t>
-      </w:r>
+        <w:t>&lt;Sara Comment</w:t>
+      </w:r>
+      <w:proofErr w:type="gramStart"/>
+      <w:r>
+        <w:rPr>
+          <w:rFonts w:cstheme="minorHAnsi"/>
+          <w:b/>
+          <w:highlight w:val="yellow"/>
+          <w:u w:val="single"/>
+        </w:rPr>
+        <w:t>&gt;  :</w:t>
+      </w:r>
+      <w:proofErr w:type="gramEnd"/>
       <w:r>
         <w:rPr>
           <w:rFonts w:cstheme="minorHAnsi"/>
@@ -7535,7 +7028,23 @@
           <w:b/>
           <w:i/>
         </w:rPr>
-        <w:t>Importing the Dependencies, API Key, citipy packages.</w:t>
+        <w:t xml:space="preserve">Importing the Dependencies, API Key, </w:t>
+      </w:r>
+      <w:proofErr w:type="spellStart"/>
+      <w:r>
+        <w:rPr>
+          <w:b/>
+          <w:i/>
+        </w:rPr>
+        <w:t>citipy</w:t>
+      </w:r>
+      <w:proofErr w:type="spellEnd"/>
+      <w:r>
+        <w:rPr>
+          <w:b/>
+          <w:i/>
+        </w:rPr>
+        <w:t xml:space="preserve"> packages.</w:t>
       </w:r>
     </w:p>
     <w:p>
@@ -7712,8 +7221,19 @@
           <w:u w:val="single"/>
         </w:rPr>
         <w:lastRenderedPageBreak/>
-        <w:t>&lt;Sara Comment&gt;  :</w:t>
-      </w:r>
+        <w:t>&lt;Sara Comment</w:t>
+      </w:r>
+      <w:proofErr w:type="gramStart"/>
+      <w:r>
+        <w:rPr>
+          <w:rFonts w:cstheme="minorHAnsi"/>
+          <w:b/>
+          <w:highlight w:val="yellow"/>
+          <w:u w:val="single"/>
+        </w:rPr>
+        <w:t>&gt;  :</w:t>
+      </w:r>
+      <w:proofErr w:type="gramEnd"/>
       <w:r>
         <w:rPr>
           <w:rFonts w:cstheme="minorHAnsi"/>
@@ -7741,7 +7261,25 @@
           <w:b/>
           <w:i/>
         </w:rPr>
-        <w:t>Creating an empty list for Lat_lngs &amp; cities to store the Latitude, Longitude and the Cities values.</w:t>
+        <w:t xml:space="preserve">Creating an empty list for </w:t>
+      </w:r>
+      <w:proofErr w:type="spellStart"/>
+      <w:r>
+        <w:rPr>
+          <w:rFonts w:cstheme="minorHAnsi"/>
+          <w:b/>
+          <w:i/>
+        </w:rPr>
+        <w:t>Lat_lngs</w:t>
+      </w:r>
+      <w:proofErr w:type="spellEnd"/>
+      <w:r>
+        <w:rPr>
+          <w:rFonts w:cstheme="minorHAnsi"/>
+          <w:b/>
+          <w:i/>
+        </w:rPr>
+        <w:t xml:space="preserve"> &amp; cities to store the Latitude, Longitude and the Cities values.</w:t>
       </w:r>
     </w:p>
     <w:p>
@@ -7762,7 +7300,25 @@
           <w:b/>
           <w:i/>
         </w:rPr>
-        <w:t>Creating a random combination of Latitude and Longitude and storing in a lat_lngs list.</w:t>
+        <w:t xml:space="preserve">Creating a random combination of Latitude and Longitude and storing in a </w:t>
+      </w:r>
+      <w:proofErr w:type="spellStart"/>
+      <w:r>
+        <w:rPr>
+          <w:rFonts w:cstheme="minorHAnsi"/>
+          <w:b/>
+          <w:i/>
+        </w:rPr>
+        <w:t>lat_lngs</w:t>
+      </w:r>
+      <w:proofErr w:type="spellEnd"/>
+      <w:r>
+        <w:rPr>
+          <w:rFonts w:cstheme="minorHAnsi"/>
+          <w:b/>
+          <w:i/>
+        </w:rPr>
+        <w:t xml:space="preserve"> list.</w:t>
       </w:r>
     </w:p>
     <w:p>
@@ -7783,7 +7339,35 @@
           <w:b/>
           <w:i/>
         </w:rPr>
-        <w:t>Identifying the nearest city for each latitude &amp; longitude combination using citipy.nearest_city function and storing the unique city name in the cities list.</w:t>
+        <w:t xml:space="preserve">Identifying the nearest city for each latitude &amp; longitude combination using </w:t>
+      </w:r>
+      <w:proofErr w:type="spellStart"/>
+      <w:proofErr w:type="gramStart"/>
+      <w:r>
+        <w:rPr>
+          <w:rFonts w:cstheme="minorHAnsi"/>
+          <w:b/>
+          <w:i/>
+        </w:rPr>
+        <w:t>citipy.nearest</w:t>
+      </w:r>
+      <w:proofErr w:type="gramEnd"/>
+      <w:r>
+        <w:rPr>
+          <w:rFonts w:cstheme="minorHAnsi"/>
+          <w:b/>
+          <w:i/>
+        </w:rPr>
+        <w:t>_city</w:t>
+      </w:r>
+      <w:proofErr w:type="spellEnd"/>
+      <w:r>
+        <w:rPr>
+          <w:rFonts w:cstheme="minorHAnsi"/>
+          <w:b/>
+          <w:i/>
+        </w:rPr>
+        <w:t xml:space="preserve"> function and storing the unique city name in the cities list.</w:t>
       </w:r>
     </w:p>
     <w:p>
@@ -7940,8 +7524,19 @@
           <w:u w:val="single"/>
         </w:rPr>
         <w:lastRenderedPageBreak/>
-        <w:t>&lt;Sara Comment&gt;  :</w:t>
-      </w:r>
+        <w:t>&lt;Sara Comment</w:t>
+      </w:r>
+      <w:proofErr w:type="gramStart"/>
+      <w:r>
+        <w:rPr>
+          <w:rFonts w:cstheme="minorHAnsi"/>
+          <w:b/>
+          <w:highlight w:val="yellow"/>
+          <w:u w:val="single"/>
+        </w:rPr>
+        <w:t>&gt;  :</w:t>
+      </w:r>
+      <w:proofErr w:type="gramEnd"/>
       <w:r>
         <w:rPr>
           <w:rFonts w:cstheme="minorHAnsi"/>
@@ -7965,13 +7560,23 @@
           <w:i/>
         </w:rPr>
       </w:pPr>
-      <w:r>
-        <w:rPr>
-          <w:rFonts w:cstheme="minorHAnsi"/>
-          <w:b/>
-          <w:i/>
-        </w:rPr>
-        <w:t>Base_URL is defined and an empty list to store the API Data is created.</w:t>
+      <w:proofErr w:type="spellStart"/>
+      <w:r>
+        <w:rPr>
+          <w:rFonts w:cstheme="minorHAnsi"/>
+          <w:b/>
+          <w:i/>
+        </w:rPr>
+        <w:t>Base_URL</w:t>
+      </w:r>
+      <w:proofErr w:type="spellEnd"/>
+      <w:r>
+        <w:rPr>
+          <w:rFonts w:cstheme="minorHAnsi"/>
+          <w:b/>
+          <w:i/>
+        </w:rPr>
+        <w:t xml:space="preserve"> is defined and an empty list to store the API Data is created.</w:t>
       </w:r>
     </w:p>
     <w:p>
@@ -7994,7 +7599,43 @@
           <w:b/>
           <w:i/>
         </w:rPr>
-        <w:t>An API is called using the base_url &amp; city &amp; api_key for each city name.</w:t>
+        <w:t xml:space="preserve">An API is called using the </w:t>
+      </w:r>
+      <w:proofErr w:type="spellStart"/>
+      <w:r>
+        <w:rPr>
+          <w:rFonts w:cstheme="minorHAnsi"/>
+          <w:b/>
+          <w:i/>
+        </w:rPr>
+        <w:t>base_url</w:t>
+      </w:r>
+      <w:proofErr w:type="spellEnd"/>
+      <w:r>
+        <w:rPr>
+          <w:rFonts w:cstheme="minorHAnsi"/>
+          <w:b/>
+          <w:i/>
+        </w:rPr>
+        <w:t xml:space="preserve"> &amp; city &amp; </w:t>
+      </w:r>
+      <w:proofErr w:type="spellStart"/>
+      <w:r>
+        <w:rPr>
+          <w:rFonts w:cstheme="minorHAnsi"/>
+          <w:b/>
+          <w:i/>
+        </w:rPr>
+        <w:t>api_key</w:t>
+      </w:r>
+      <w:proofErr w:type="spellEnd"/>
+      <w:r>
+        <w:rPr>
+          <w:rFonts w:cstheme="minorHAnsi"/>
+          <w:b/>
+          <w:i/>
+        </w:rPr>
+        <w:t xml:space="preserve"> for each city name.</w:t>
       </w:r>
     </w:p>
     <w:p>
@@ -8193,8 +7834,19 @@
           <w:highlight w:val="yellow"/>
           <w:u w:val="single"/>
         </w:rPr>
-        <w:t>&lt;Sara Comment&gt;  :</w:t>
-      </w:r>
+        <w:t>&lt;Sara Comment</w:t>
+      </w:r>
+      <w:proofErr w:type="gramStart"/>
+      <w:r>
+        <w:rPr>
+          <w:rFonts w:cstheme="minorHAnsi"/>
+          <w:b/>
+          <w:highlight w:val="yellow"/>
+          <w:u w:val="single"/>
+        </w:rPr>
+        <w:t>&gt;  :</w:t>
+      </w:r>
+      <w:proofErr w:type="gramEnd"/>
       <w:r>
         <w:rPr>
           <w:rFonts w:cstheme="minorHAnsi"/>
@@ -8222,7 +7874,45 @@
           <w:b/>
           <w:i/>
         </w:rPr>
-        <w:t>The API Data has been converted to Dataframe using pd.DataFrame().</w:t>
+        <w:t xml:space="preserve">The API Data has been converted to </w:t>
+      </w:r>
+      <w:proofErr w:type="spellStart"/>
+      <w:r>
+        <w:rPr>
+          <w:rFonts w:cstheme="minorHAnsi"/>
+          <w:b/>
+          <w:i/>
+        </w:rPr>
+        <w:t>Dataframe</w:t>
+      </w:r>
+      <w:proofErr w:type="spellEnd"/>
+      <w:r>
+        <w:rPr>
+          <w:rFonts w:cstheme="minorHAnsi"/>
+          <w:b/>
+          <w:i/>
+        </w:rPr>
+        <w:t xml:space="preserve"> using </w:t>
+      </w:r>
+      <w:proofErr w:type="spellStart"/>
+      <w:proofErr w:type="gramStart"/>
+      <w:r>
+        <w:rPr>
+          <w:rFonts w:cstheme="minorHAnsi"/>
+          <w:b/>
+          <w:i/>
+        </w:rPr>
+        <w:t>pd.DataFrame</w:t>
+      </w:r>
+      <w:proofErr w:type="spellEnd"/>
+      <w:proofErr w:type="gramEnd"/>
+      <w:r>
+        <w:rPr>
+          <w:rFonts w:cstheme="minorHAnsi"/>
+          <w:b/>
+          <w:i/>
+        </w:rPr>
+        <w:t>().</w:t>
       </w:r>
     </w:p>
     <w:p>
@@ -8243,7 +7933,53 @@
           <w:b/>
           <w:i/>
         </w:rPr>
-        <w:t>The Count of the Dataframe is displayed using &lt;dataframe_name&gt;.count()</w:t>
+        <w:t xml:space="preserve">The Count of the </w:t>
+      </w:r>
+      <w:proofErr w:type="spellStart"/>
+      <w:r>
+        <w:rPr>
+          <w:rFonts w:cstheme="minorHAnsi"/>
+          <w:b/>
+          <w:i/>
+        </w:rPr>
+        <w:t>Dataframe</w:t>
+      </w:r>
+      <w:proofErr w:type="spellEnd"/>
+      <w:r>
+        <w:rPr>
+          <w:rFonts w:cstheme="minorHAnsi"/>
+          <w:b/>
+          <w:i/>
+        </w:rPr>
+        <w:t xml:space="preserve"> is displayed using &lt;</w:t>
+      </w:r>
+      <w:proofErr w:type="spellStart"/>
+      <w:r>
+        <w:rPr>
+          <w:rFonts w:cstheme="minorHAnsi"/>
+          <w:b/>
+          <w:i/>
+        </w:rPr>
+        <w:t>dataframe_name</w:t>
+      </w:r>
+      <w:proofErr w:type="spellEnd"/>
+      <w:proofErr w:type="gramStart"/>
+      <w:r>
+        <w:rPr>
+          <w:rFonts w:cstheme="minorHAnsi"/>
+          <w:b/>
+          <w:i/>
+        </w:rPr>
+        <w:t>&gt;.count</w:t>
+      </w:r>
+      <w:proofErr w:type="gramEnd"/>
+      <w:r>
+        <w:rPr>
+          <w:rFonts w:cstheme="minorHAnsi"/>
+          <w:b/>
+          <w:i/>
+        </w:rPr>
+        <w:t>()</w:t>
       </w:r>
     </w:p>
     <w:p>
@@ -8336,8 +8072,19 @@
           <w:u w:val="single"/>
         </w:rPr>
         <w:lastRenderedPageBreak/>
-        <w:t>&lt;Sara Comment&gt;  :</w:t>
-      </w:r>
+        <w:t>&lt;Sara Comment</w:t>
+      </w:r>
+      <w:proofErr w:type="gramStart"/>
+      <w:r>
+        <w:rPr>
+          <w:rFonts w:cstheme="minorHAnsi"/>
+          <w:b/>
+          <w:highlight w:val="yellow"/>
+          <w:u w:val="single"/>
+        </w:rPr>
+        <w:t>&gt;  :</w:t>
+      </w:r>
+      <w:proofErr w:type="gramEnd"/>
       <w:r>
         <w:rPr>
           <w:rFonts w:cstheme="minorHAnsi"/>
@@ -8367,13 +8114,77 @@
         </w:rPr>
         <w:t xml:space="preserve">The </w:t>
       </w:r>
-      <w:r>
-        <w:rPr>
-          <w:rFonts w:cstheme="minorHAnsi"/>
-          <w:b/>
-          <w:i/>
-        </w:rPr>
-        <w:t>Dataframe has been exported to csv using &lt;dataframe&gt;.to_csv(“FileLoc&amp;Name”).</w:t>
+      <w:proofErr w:type="spellStart"/>
+      <w:r>
+        <w:rPr>
+          <w:rFonts w:cstheme="minorHAnsi"/>
+          <w:b/>
+          <w:i/>
+        </w:rPr>
+        <w:t>Dataframe</w:t>
+      </w:r>
+      <w:proofErr w:type="spellEnd"/>
+      <w:r>
+        <w:rPr>
+          <w:rFonts w:cstheme="minorHAnsi"/>
+          <w:b/>
+          <w:i/>
+        </w:rPr>
+        <w:t xml:space="preserve"> has been exported to csv using &lt;</w:t>
+      </w:r>
+      <w:proofErr w:type="spellStart"/>
+      <w:r>
+        <w:rPr>
+          <w:rFonts w:cstheme="minorHAnsi"/>
+          <w:b/>
+          <w:i/>
+        </w:rPr>
+        <w:t>dataframe</w:t>
+      </w:r>
+      <w:proofErr w:type="spellEnd"/>
+      <w:r>
+        <w:rPr>
+          <w:rFonts w:cstheme="minorHAnsi"/>
+          <w:b/>
+          <w:i/>
+        </w:rPr>
+        <w:t>&gt;.</w:t>
+      </w:r>
+      <w:proofErr w:type="spellStart"/>
+      <w:r>
+        <w:rPr>
+          <w:rFonts w:cstheme="minorHAnsi"/>
+          <w:b/>
+          <w:i/>
+        </w:rPr>
+        <w:t>to_csv</w:t>
+      </w:r>
+      <w:proofErr w:type="spellEnd"/>
+      <w:r>
+        <w:rPr>
+          <w:rFonts w:cstheme="minorHAnsi"/>
+          <w:b/>
+          <w:i/>
+        </w:rPr>
+        <w:t>(“</w:t>
+      </w:r>
+      <w:proofErr w:type="spellStart"/>
+      <w:r>
+        <w:rPr>
+          <w:rFonts w:cstheme="minorHAnsi"/>
+          <w:b/>
+          <w:i/>
+        </w:rPr>
+        <w:t>FileLoc&amp;Name</w:t>
+      </w:r>
+      <w:proofErr w:type="spellEnd"/>
+      <w:r>
+        <w:rPr>
+          <w:rFonts w:cstheme="minorHAnsi"/>
+          <w:b/>
+          <w:i/>
+        </w:rPr>
+        <w:t>”).</w:t>
       </w:r>
     </w:p>
     <w:p>
@@ -8394,7 +8205,35 @@
           <w:b/>
           <w:i/>
         </w:rPr>
-        <w:t>Preview of data has been displayed using &lt;dataframe&gt;.head()</w:t>
+        <w:t>Preview of data has been displayed using &lt;</w:t>
+      </w:r>
+      <w:proofErr w:type="spellStart"/>
+      <w:r>
+        <w:rPr>
+          <w:rFonts w:cstheme="minorHAnsi"/>
+          <w:b/>
+          <w:i/>
+        </w:rPr>
+        <w:t>dataframe</w:t>
+      </w:r>
+      <w:proofErr w:type="spellEnd"/>
+      <w:proofErr w:type="gramStart"/>
+      <w:r>
+        <w:rPr>
+          <w:rFonts w:cstheme="minorHAnsi"/>
+          <w:b/>
+          <w:i/>
+        </w:rPr>
+        <w:t>&gt;.head</w:t>
+      </w:r>
+      <w:proofErr w:type="gramEnd"/>
+      <w:r>
+        <w:rPr>
+          <w:rFonts w:cstheme="minorHAnsi"/>
+          <w:b/>
+          <w:i/>
+        </w:rPr>
+        <w:t>()</w:t>
       </w:r>
     </w:p>
     <w:p>
@@ -8606,6 +8445,7 @@
           <w:u w:val="single"/>
         </w:rPr>
       </w:pPr>
+      <w:bookmarkStart w:id="6" w:name="_Toc20165512"/>
       <w:r>
         <w:rPr>
           <w:b/>
@@ -8614,6 +8454,7 @@
         <w:lastRenderedPageBreak/>
         <w:t>Temperature (F) vs. Latitude</w:t>
       </w:r>
+      <w:bookmarkEnd w:id="6"/>
     </w:p>
     <w:p/>
     <w:p>
@@ -8632,8 +8473,19 @@
           <w:highlight w:val="yellow"/>
           <w:u w:val="single"/>
         </w:rPr>
-        <w:t>&lt;Sara Comment&gt;  :</w:t>
-      </w:r>
+        <w:t>&lt;Sara Comment</w:t>
+      </w:r>
+      <w:proofErr w:type="gramStart"/>
+      <w:r>
+        <w:rPr>
+          <w:rFonts w:cstheme="minorHAnsi"/>
+          <w:b/>
+          <w:highlight w:val="yellow"/>
+          <w:u w:val="single"/>
+        </w:rPr>
+        <w:t>&gt;  :</w:t>
+      </w:r>
+      <w:proofErr w:type="gramEnd"/>
       <w:r>
         <w:rPr>
           <w:rFonts w:cstheme="minorHAnsi"/>
@@ -8672,6 +8524,8 @@
         </w:rPr>
         <w:t xml:space="preserve"> plot has been generated using </w:t>
       </w:r>
+      <w:proofErr w:type="spellStart"/>
+      <w:proofErr w:type="gramStart"/>
       <w:r>
         <w:rPr>
           <w:rFonts w:cstheme="minorHAnsi"/>
@@ -8681,6 +8535,8 @@
         </w:rPr>
         <w:t>plt.scatter</w:t>
       </w:r>
+      <w:proofErr w:type="spellEnd"/>
+      <w:proofErr w:type="gramEnd"/>
       <w:r>
         <w:rPr>
           <w:rFonts w:cstheme="minorHAnsi"/>
@@ -8688,8 +8544,9 @@
           <w:i/>
           <w:highlight w:val="lightGray"/>
         </w:rPr>
-        <w:t xml:space="preserve">(x_axis,y_axis,err,marker=”&lt;value&gt;”, </w:t>
-      </w:r>
+        <w:t>(</w:t>
+      </w:r>
+      <w:proofErr w:type="spellStart"/>
       <w:r>
         <w:rPr>
           <w:rFonts w:cstheme="minorHAnsi"/>
@@ -8697,7 +8554,37 @@
           <w:i/>
           <w:highlight w:val="lightGray"/>
         </w:rPr>
-        <w:t>edgecolor=”&lt;value&gt;”, s=”&lt;value&gt;”</w:t>
+        <w:t>x_axis,y_axis,err,marker</w:t>
+      </w:r>
+      <w:proofErr w:type="spellEnd"/>
+      <w:r>
+        <w:rPr>
+          <w:rFonts w:cstheme="minorHAnsi"/>
+          <w:b/>
+          <w:i/>
+          <w:highlight w:val="lightGray"/>
+        </w:rPr>
+        <w:t xml:space="preserve">=”&lt;value&gt;”, </w:t>
+      </w:r>
+      <w:proofErr w:type="spellStart"/>
+      <w:r>
+        <w:rPr>
+          <w:rFonts w:cstheme="minorHAnsi"/>
+          <w:b/>
+          <w:i/>
+          <w:highlight w:val="lightGray"/>
+        </w:rPr>
+        <w:t>edgecolor</w:t>
+      </w:r>
+      <w:proofErr w:type="spellEnd"/>
+      <w:r>
+        <w:rPr>
+          <w:rFonts w:cstheme="minorHAnsi"/>
+          <w:b/>
+          <w:i/>
+          <w:highlight w:val="lightGray"/>
+        </w:rPr>
+        <w:t>=”&lt;value&gt;”, s=”&lt;value&gt;”</w:t>
       </w:r>
       <w:r>
         <w:rPr>
@@ -8729,6 +8616,8 @@
         </w:rPr>
         <w:t xml:space="preserve">Labelling and the Layout of the Graph has been applied using </w:t>
       </w:r>
+      <w:proofErr w:type="spellStart"/>
+      <w:proofErr w:type="gramStart"/>
       <w:r>
         <w:rPr>
           <w:rFonts w:cstheme="minorHAnsi"/>
@@ -8736,8 +8625,10 @@
           <w:i/>
           <w:highlight w:val="lightGray"/>
         </w:rPr>
-        <w:t>plt.grid(), plt.title(“&lt;titlename&gt;”), plt.xlabel(“&lt;label name&gt;”), plt.ylabel(“&lt;label name&gt;”), plt.</w:t>
-      </w:r>
+        <w:t>plt.grid</w:t>
+      </w:r>
+      <w:proofErr w:type="spellEnd"/>
+      <w:proofErr w:type="gramEnd"/>
       <w:r>
         <w:rPr>
           <w:rFonts w:cstheme="minorHAnsi"/>
@@ -8745,8 +8636,9 @@
           <w:i/>
           <w:highlight w:val="lightGray"/>
         </w:rPr>
-        <w:t>axvline(x=0,  color=”&lt;value&gt;”, alpha =”&lt;valu</w:t>
-      </w:r>
+        <w:t xml:space="preserve">(), </w:t>
+      </w:r>
+      <w:proofErr w:type="spellStart"/>
       <w:r>
         <w:rPr>
           <w:rFonts w:cstheme="minorHAnsi"/>
@@ -8754,6 +8646,134 @@
           <w:i/>
           <w:highlight w:val="lightGray"/>
         </w:rPr>
+        <w:t>plt.title</w:t>
+      </w:r>
+      <w:proofErr w:type="spellEnd"/>
+      <w:r>
+        <w:rPr>
+          <w:rFonts w:cstheme="minorHAnsi"/>
+          <w:b/>
+          <w:i/>
+          <w:highlight w:val="lightGray"/>
+        </w:rPr>
+        <w:t>(“&lt;</w:t>
+      </w:r>
+      <w:proofErr w:type="spellStart"/>
+      <w:r>
+        <w:rPr>
+          <w:rFonts w:cstheme="minorHAnsi"/>
+          <w:b/>
+          <w:i/>
+          <w:highlight w:val="lightGray"/>
+        </w:rPr>
+        <w:t>titlename</w:t>
+      </w:r>
+      <w:proofErr w:type="spellEnd"/>
+      <w:r>
+        <w:rPr>
+          <w:rFonts w:cstheme="minorHAnsi"/>
+          <w:b/>
+          <w:i/>
+          <w:highlight w:val="lightGray"/>
+        </w:rPr>
+        <w:t xml:space="preserve">&gt;”), </w:t>
+      </w:r>
+      <w:proofErr w:type="spellStart"/>
+      <w:r>
+        <w:rPr>
+          <w:rFonts w:cstheme="minorHAnsi"/>
+          <w:b/>
+          <w:i/>
+          <w:highlight w:val="lightGray"/>
+        </w:rPr>
+        <w:t>plt.xlabel</w:t>
+      </w:r>
+      <w:proofErr w:type="spellEnd"/>
+      <w:r>
+        <w:rPr>
+          <w:rFonts w:cstheme="minorHAnsi"/>
+          <w:b/>
+          <w:i/>
+          <w:highlight w:val="lightGray"/>
+        </w:rPr>
+        <w:t xml:space="preserve">(“&lt;label name&gt;”), </w:t>
+      </w:r>
+      <w:proofErr w:type="spellStart"/>
+      <w:r>
+        <w:rPr>
+          <w:rFonts w:cstheme="minorHAnsi"/>
+          <w:b/>
+          <w:i/>
+          <w:highlight w:val="lightGray"/>
+        </w:rPr>
+        <w:t>plt.ylabel</w:t>
+      </w:r>
+      <w:proofErr w:type="spellEnd"/>
+      <w:r>
+        <w:rPr>
+          <w:rFonts w:cstheme="minorHAnsi"/>
+          <w:b/>
+          <w:i/>
+          <w:highlight w:val="lightGray"/>
+        </w:rPr>
+        <w:t xml:space="preserve">(“&lt;label name&gt;”), </w:t>
+      </w:r>
+      <w:proofErr w:type="spellStart"/>
+      <w:r>
+        <w:rPr>
+          <w:rFonts w:cstheme="minorHAnsi"/>
+          <w:b/>
+          <w:i/>
+          <w:highlight w:val="lightGray"/>
+        </w:rPr>
+        <w:t>plt.</w:t>
+      </w:r>
+      <w:r>
+        <w:rPr>
+          <w:rFonts w:cstheme="minorHAnsi"/>
+          <w:b/>
+          <w:i/>
+          <w:highlight w:val="lightGray"/>
+        </w:rPr>
+        <w:t>axvline</w:t>
+      </w:r>
+      <w:proofErr w:type="spellEnd"/>
+      <w:r>
+        <w:rPr>
+          <w:rFonts w:cstheme="minorHAnsi"/>
+          <w:b/>
+          <w:i/>
+          <w:highlight w:val="lightGray"/>
+        </w:rPr>
+        <w:t xml:space="preserve">(x=0,  </w:t>
+      </w:r>
+      <w:proofErr w:type="spellStart"/>
+      <w:r>
+        <w:rPr>
+          <w:rFonts w:cstheme="minorHAnsi"/>
+          <w:b/>
+          <w:i/>
+          <w:highlight w:val="lightGray"/>
+        </w:rPr>
+        <w:t>color</w:t>
+      </w:r>
+      <w:proofErr w:type="spellEnd"/>
+      <w:r>
+        <w:rPr>
+          <w:rFonts w:cstheme="minorHAnsi"/>
+          <w:b/>
+          <w:i/>
+          <w:highlight w:val="lightGray"/>
+        </w:rPr>
+        <w:t>=”&lt;value&gt;”, alpha =”&lt;valu</w:t>
+      </w:r>
+      <w:r>
+        <w:rPr>
+          <w:rFonts w:cstheme="minorHAnsi"/>
+          <w:b/>
+          <w:i/>
+          <w:highlight w:val="lightGray"/>
+        </w:rPr>
         <w:t>e&gt;”</w:t>
       </w:r>
       <w:r>
@@ -8772,7 +8792,27 @@
           <w:i/>
           <w:highlight w:val="lightGray"/>
         </w:rPr>
-        <w:t>, plt,text(&lt;values&gt;)</w:t>
+        <w:t xml:space="preserve">, </w:t>
+      </w:r>
+      <w:proofErr w:type="spellStart"/>
+      <w:r>
+        <w:rPr>
+          <w:rFonts w:cstheme="minorHAnsi"/>
+          <w:b/>
+          <w:i/>
+          <w:highlight w:val="lightGray"/>
+        </w:rPr>
+        <w:t>plt,text</w:t>
+      </w:r>
+      <w:proofErr w:type="spellEnd"/>
+      <w:r>
+        <w:rPr>
+          <w:rFonts w:cstheme="minorHAnsi"/>
+          <w:b/>
+          <w:i/>
+          <w:highlight w:val="lightGray"/>
+        </w:rPr>
+        <w:t>(&lt;values&gt;)</w:t>
       </w:r>
       <w:r>
         <w:rPr>
@@ -8804,6 +8844,8 @@
         </w:rPr>
         <w:t xml:space="preserve">The Graph figure has been saved using </w:t>
       </w:r>
+      <w:proofErr w:type="spellStart"/>
+      <w:proofErr w:type="gramStart"/>
       <w:r>
         <w:rPr>
           <w:rFonts w:cstheme="minorHAnsi"/>
@@ -8811,7 +8853,18 @@
           <w:i/>
           <w:highlight w:val="lightGray"/>
         </w:rPr>
-        <w:t>plt.savefig(“&lt;location along with the name&gt;”)</w:t>
+        <w:t>plt.savefig</w:t>
+      </w:r>
+      <w:proofErr w:type="spellEnd"/>
+      <w:proofErr w:type="gramEnd"/>
+      <w:r>
+        <w:rPr>
+          <w:rFonts w:cstheme="minorHAnsi"/>
+          <w:b/>
+          <w:i/>
+          <w:highlight w:val="lightGray"/>
+        </w:rPr>
+        <w:t>(“&lt;location along with the name&gt;”)</w:t>
       </w:r>
       <w:r>
         <w:rPr>
@@ -8843,6 +8896,8 @@
         </w:rPr>
         <w:t xml:space="preserve">The Figure has been showed using </w:t>
       </w:r>
+      <w:proofErr w:type="spellStart"/>
+      <w:proofErr w:type="gramStart"/>
       <w:r>
         <w:rPr>
           <w:rFonts w:cstheme="minorHAnsi"/>
@@ -8850,7 +8905,18 @@
           <w:i/>
           <w:highlight w:val="lightGray"/>
         </w:rPr>
-        <w:t>plt.show()</w:t>
+        <w:t>plt.show</w:t>
+      </w:r>
+      <w:proofErr w:type="spellEnd"/>
+      <w:proofErr w:type="gramEnd"/>
+      <w:r>
+        <w:rPr>
+          <w:rFonts w:cstheme="minorHAnsi"/>
+          <w:b/>
+          <w:i/>
+          <w:highlight w:val="lightGray"/>
+        </w:rPr>
+        <w:t>()</w:t>
       </w:r>
       <w:r>
         <w:rPr>
@@ -8918,6 +8984,7 @@
           <w:u w:val="single"/>
         </w:rPr>
       </w:pPr>
+      <w:bookmarkStart w:id="7" w:name="_Toc20165513"/>
       <w:r>
         <w:rPr>
           <w:b/>
@@ -8926,6 +8993,7 @@
         <w:lastRenderedPageBreak/>
         <w:t>Humidity (%) vs. Latitude</w:t>
       </w:r>
+      <w:bookmarkEnd w:id="7"/>
     </w:p>
     <w:p>
       <w:pPr>
@@ -8948,6 +9016,8 @@
         </w:rPr>
         <w:t xml:space="preserve">Scatter plot has been generated using </w:t>
       </w:r>
+      <w:proofErr w:type="spellStart"/>
+      <w:proofErr w:type="gramStart"/>
       <w:r>
         <w:rPr>
           <w:rFonts w:cstheme="minorHAnsi"/>
@@ -8957,6 +9027,8 @@
         </w:rPr>
         <w:t>plt.scatter</w:t>
       </w:r>
+      <w:proofErr w:type="spellEnd"/>
+      <w:proofErr w:type="gramEnd"/>
       <w:r>
         <w:rPr>
           <w:rFonts w:cstheme="minorHAnsi"/>
@@ -8964,8 +9036,9 @@
           <w:i/>
           <w:highlight w:val="lightGray"/>
         </w:rPr>
-        <w:t xml:space="preserve">(x_axis,y_axis,err,marker=”&lt;value&gt;”, </w:t>
-      </w:r>
+        <w:t>(</w:t>
+      </w:r>
+      <w:proofErr w:type="spellStart"/>
       <w:r>
         <w:rPr>
           <w:rFonts w:cstheme="minorHAnsi"/>
@@ -8973,7 +9046,37 @@
           <w:i/>
           <w:highlight w:val="lightGray"/>
         </w:rPr>
-        <w:t>edgecolor=”&lt;value&gt;”, s=”&lt;value&gt;”</w:t>
+        <w:t>x_axis,y_axis,err,marker</w:t>
+      </w:r>
+      <w:proofErr w:type="spellEnd"/>
+      <w:r>
+        <w:rPr>
+          <w:rFonts w:cstheme="minorHAnsi"/>
+          <w:b/>
+          <w:i/>
+          <w:highlight w:val="lightGray"/>
+        </w:rPr>
+        <w:t xml:space="preserve">=”&lt;value&gt;”, </w:t>
+      </w:r>
+      <w:proofErr w:type="spellStart"/>
+      <w:r>
+        <w:rPr>
+          <w:rFonts w:cstheme="minorHAnsi"/>
+          <w:b/>
+          <w:i/>
+          <w:highlight w:val="lightGray"/>
+        </w:rPr>
+        <w:t>edgecolor</w:t>
+      </w:r>
+      <w:proofErr w:type="spellEnd"/>
+      <w:r>
+        <w:rPr>
+          <w:rFonts w:cstheme="minorHAnsi"/>
+          <w:b/>
+          <w:i/>
+          <w:highlight w:val="lightGray"/>
+        </w:rPr>
+        <w:t>=”&lt;value&gt;”, s=”&lt;value&gt;”</w:t>
       </w:r>
       <w:r>
         <w:rPr>
@@ -9021,6 +9124,8 @@
         </w:rPr>
         <w:t xml:space="preserve">Labelling and the Layout of the Graph has been applied using </w:t>
       </w:r>
+      <w:proofErr w:type="spellStart"/>
+      <w:proofErr w:type="gramStart"/>
       <w:r>
         <w:rPr>
           <w:rFonts w:cstheme="minorHAnsi"/>
@@ -9028,8 +9133,10 @@
           <w:i/>
           <w:highlight w:val="lightGray"/>
         </w:rPr>
-        <w:t>plt.grid(), plt.title(“&lt;titlename&gt;”), plt.xlabel(“&lt;label name&gt;”), plt.ylabel(“&lt;label name&gt;”), plt.</w:t>
-      </w:r>
+        <w:t>plt.grid</w:t>
+      </w:r>
+      <w:proofErr w:type="spellEnd"/>
+      <w:proofErr w:type="gramEnd"/>
       <w:r>
         <w:rPr>
           <w:rFonts w:cstheme="minorHAnsi"/>
@@ -9037,8 +9144,9 @@
           <w:i/>
           <w:highlight w:val="lightGray"/>
         </w:rPr>
-        <w:t>axvline(x=0,  color=”&lt;value&gt;”, alpha =”&lt;valu</w:t>
-      </w:r>
+        <w:t xml:space="preserve">(), </w:t>
+      </w:r>
+      <w:proofErr w:type="spellStart"/>
       <w:r>
         <w:rPr>
           <w:rFonts w:cstheme="minorHAnsi"/>
@@ -9046,7 +9154,155 @@
           <w:i/>
           <w:highlight w:val="lightGray"/>
         </w:rPr>
-        <w:t>e&gt;”), plt,text(&lt;values&gt;)</w:t>
+        <w:t>plt.title</w:t>
+      </w:r>
+      <w:proofErr w:type="spellEnd"/>
+      <w:r>
+        <w:rPr>
+          <w:rFonts w:cstheme="minorHAnsi"/>
+          <w:b/>
+          <w:i/>
+          <w:highlight w:val="lightGray"/>
+        </w:rPr>
+        <w:t>(“&lt;</w:t>
+      </w:r>
+      <w:proofErr w:type="spellStart"/>
+      <w:r>
+        <w:rPr>
+          <w:rFonts w:cstheme="minorHAnsi"/>
+          <w:b/>
+          <w:i/>
+          <w:highlight w:val="lightGray"/>
+        </w:rPr>
+        <w:t>titlename</w:t>
+      </w:r>
+      <w:proofErr w:type="spellEnd"/>
+      <w:r>
+        <w:rPr>
+          <w:rFonts w:cstheme="minorHAnsi"/>
+          <w:b/>
+          <w:i/>
+          <w:highlight w:val="lightGray"/>
+        </w:rPr>
+        <w:t xml:space="preserve">&gt;”), </w:t>
+      </w:r>
+      <w:proofErr w:type="spellStart"/>
+      <w:r>
+        <w:rPr>
+          <w:rFonts w:cstheme="minorHAnsi"/>
+          <w:b/>
+          <w:i/>
+          <w:highlight w:val="lightGray"/>
+        </w:rPr>
+        <w:t>plt.xlabel</w:t>
+      </w:r>
+      <w:proofErr w:type="spellEnd"/>
+      <w:r>
+        <w:rPr>
+          <w:rFonts w:cstheme="minorHAnsi"/>
+          <w:b/>
+          <w:i/>
+          <w:highlight w:val="lightGray"/>
+        </w:rPr>
+        <w:t xml:space="preserve">(“&lt;label name&gt;”), </w:t>
+      </w:r>
+      <w:proofErr w:type="spellStart"/>
+      <w:r>
+        <w:rPr>
+          <w:rFonts w:cstheme="minorHAnsi"/>
+          <w:b/>
+          <w:i/>
+          <w:highlight w:val="lightGray"/>
+        </w:rPr>
+        <w:t>plt.ylabel</w:t>
+      </w:r>
+      <w:proofErr w:type="spellEnd"/>
+      <w:r>
+        <w:rPr>
+          <w:rFonts w:cstheme="minorHAnsi"/>
+          <w:b/>
+          <w:i/>
+          <w:highlight w:val="lightGray"/>
+        </w:rPr>
+        <w:t xml:space="preserve">(“&lt;label name&gt;”), </w:t>
+      </w:r>
+      <w:proofErr w:type="spellStart"/>
+      <w:r>
+        <w:rPr>
+          <w:rFonts w:cstheme="minorHAnsi"/>
+          <w:b/>
+          <w:i/>
+          <w:highlight w:val="lightGray"/>
+        </w:rPr>
+        <w:t>plt.</w:t>
+      </w:r>
+      <w:r>
+        <w:rPr>
+          <w:rFonts w:cstheme="minorHAnsi"/>
+          <w:b/>
+          <w:i/>
+          <w:highlight w:val="lightGray"/>
+        </w:rPr>
+        <w:t>axvline</w:t>
+      </w:r>
+      <w:proofErr w:type="spellEnd"/>
+      <w:r>
+        <w:rPr>
+          <w:rFonts w:cstheme="minorHAnsi"/>
+          <w:b/>
+          <w:i/>
+          <w:highlight w:val="lightGray"/>
+        </w:rPr>
+        <w:t xml:space="preserve">(x=0,  </w:t>
+      </w:r>
+      <w:proofErr w:type="spellStart"/>
+      <w:r>
+        <w:rPr>
+          <w:rFonts w:cstheme="minorHAnsi"/>
+          <w:b/>
+          <w:i/>
+          <w:highlight w:val="lightGray"/>
+        </w:rPr>
+        <w:t>color</w:t>
+      </w:r>
+      <w:proofErr w:type="spellEnd"/>
+      <w:r>
+        <w:rPr>
+          <w:rFonts w:cstheme="minorHAnsi"/>
+          <w:b/>
+          <w:i/>
+          <w:highlight w:val="lightGray"/>
+        </w:rPr>
+        <w:t>=”&lt;value&gt;”, alpha =”&lt;valu</w:t>
+      </w:r>
+      <w:r>
+        <w:rPr>
+          <w:rFonts w:cstheme="minorHAnsi"/>
+          <w:b/>
+          <w:i/>
+          <w:highlight w:val="lightGray"/>
+        </w:rPr>
+        <w:t xml:space="preserve">e&gt;”), </w:t>
+      </w:r>
+      <w:proofErr w:type="spellStart"/>
+      <w:r>
+        <w:rPr>
+          <w:rFonts w:cstheme="minorHAnsi"/>
+          <w:b/>
+          <w:i/>
+          <w:highlight w:val="lightGray"/>
+        </w:rPr>
+        <w:t>plt,text</w:t>
+      </w:r>
+      <w:proofErr w:type="spellEnd"/>
+      <w:r>
+        <w:rPr>
+          <w:rFonts w:cstheme="minorHAnsi"/>
+          <w:b/>
+          <w:i/>
+          <w:highlight w:val="lightGray"/>
+        </w:rPr>
+        <w:t>(&lt;values&gt;)</w:t>
       </w:r>
       <w:r>
         <w:rPr>
@@ -9078,6 +9334,8 @@
         </w:rPr>
         <w:t xml:space="preserve">The Graph figure has been saved using </w:t>
       </w:r>
+      <w:proofErr w:type="spellStart"/>
+      <w:proofErr w:type="gramStart"/>
       <w:r>
         <w:rPr>
           <w:rFonts w:cstheme="minorHAnsi"/>
@@ -9085,7 +9343,18 @@
           <w:i/>
           <w:highlight w:val="lightGray"/>
         </w:rPr>
-        <w:t>plt.savefig(“&lt;location along with the name&gt;”)</w:t>
+        <w:t>plt.savefig</w:t>
+      </w:r>
+      <w:proofErr w:type="spellEnd"/>
+      <w:proofErr w:type="gramEnd"/>
+      <w:r>
+        <w:rPr>
+          <w:rFonts w:cstheme="minorHAnsi"/>
+          <w:b/>
+          <w:i/>
+          <w:highlight w:val="lightGray"/>
+        </w:rPr>
+        <w:t>(“&lt;location along with the name&gt;”)</w:t>
       </w:r>
       <w:r>
         <w:rPr>
@@ -9117,6 +9386,8 @@
         </w:rPr>
         <w:t xml:space="preserve">The Figure has been showed using </w:t>
       </w:r>
+      <w:proofErr w:type="spellStart"/>
+      <w:proofErr w:type="gramStart"/>
       <w:r>
         <w:rPr>
           <w:rFonts w:cstheme="minorHAnsi"/>
@@ -9124,7 +9395,18 @@
           <w:i/>
           <w:highlight w:val="lightGray"/>
         </w:rPr>
-        <w:t>plt.show()</w:t>
+        <w:t>plt.show</w:t>
+      </w:r>
+      <w:proofErr w:type="spellEnd"/>
+      <w:proofErr w:type="gramEnd"/>
+      <w:r>
+        <w:rPr>
+          <w:rFonts w:cstheme="minorHAnsi"/>
+          <w:b/>
+          <w:i/>
+          <w:highlight w:val="lightGray"/>
+        </w:rPr>
+        <w:t>()</w:t>
       </w:r>
       <w:r>
         <w:rPr>
@@ -9195,6 +9477,7 @@
           <w:u w:val="single"/>
         </w:rPr>
       </w:pPr>
+      <w:bookmarkStart w:id="8" w:name="_Toc20165514"/>
       <w:r>
         <w:rPr>
           <w:b/>
@@ -9203,6 +9486,7 @@
         <w:lastRenderedPageBreak/>
         <w:t>Cloudiness (%) vs. Latitude</w:t>
       </w:r>
+      <w:bookmarkEnd w:id="8"/>
     </w:p>
     <w:p/>
     <w:p>
@@ -9226,6 +9510,8 @@
         </w:rPr>
         <w:t xml:space="preserve">Scatter plot has been generated using </w:t>
       </w:r>
+      <w:proofErr w:type="spellStart"/>
+      <w:proofErr w:type="gramStart"/>
       <w:r>
         <w:rPr>
           <w:rFonts w:cstheme="minorHAnsi"/>
@@ -9235,6 +9521,8 @@
         </w:rPr>
         <w:t>plt.scatter</w:t>
       </w:r>
+      <w:proofErr w:type="spellEnd"/>
+      <w:proofErr w:type="gramEnd"/>
       <w:r>
         <w:rPr>
           <w:rFonts w:cstheme="minorHAnsi"/>
@@ -9242,8 +9530,9 @@
           <w:i/>
           <w:highlight w:val="lightGray"/>
         </w:rPr>
-        <w:t xml:space="preserve">(x_axis,y_axis,err,marker=”&lt;value&gt;”, </w:t>
-      </w:r>
+        <w:t>(</w:t>
+      </w:r>
+      <w:proofErr w:type="spellStart"/>
       <w:r>
         <w:rPr>
           <w:rFonts w:cstheme="minorHAnsi"/>
@@ -9251,7 +9540,37 @@
           <w:i/>
           <w:highlight w:val="lightGray"/>
         </w:rPr>
-        <w:t>edgecolor=”&lt;value&gt;”, s=”&lt;value&gt;”</w:t>
+        <w:t>x_axis,y_axis,err,marker</w:t>
+      </w:r>
+      <w:proofErr w:type="spellEnd"/>
+      <w:r>
+        <w:rPr>
+          <w:rFonts w:cstheme="minorHAnsi"/>
+          <w:b/>
+          <w:i/>
+          <w:highlight w:val="lightGray"/>
+        </w:rPr>
+        <w:t xml:space="preserve">=”&lt;value&gt;”, </w:t>
+      </w:r>
+      <w:proofErr w:type="spellStart"/>
+      <w:r>
+        <w:rPr>
+          <w:rFonts w:cstheme="minorHAnsi"/>
+          <w:b/>
+          <w:i/>
+          <w:highlight w:val="lightGray"/>
+        </w:rPr>
+        <w:t>edgecolor</w:t>
+      </w:r>
+      <w:proofErr w:type="spellEnd"/>
+      <w:r>
+        <w:rPr>
+          <w:rFonts w:cstheme="minorHAnsi"/>
+          <w:b/>
+          <w:i/>
+          <w:highlight w:val="lightGray"/>
+        </w:rPr>
+        <w:t>=”&lt;value&gt;”, s=”&lt;value&gt;”</w:t>
       </w:r>
       <w:r>
         <w:rPr>
@@ -9299,6 +9618,8 @@
         </w:rPr>
         <w:t xml:space="preserve">Labelling and the Layout of the Graph has been applied using </w:t>
       </w:r>
+      <w:proofErr w:type="spellStart"/>
+      <w:proofErr w:type="gramStart"/>
       <w:r>
         <w:rPr>
           <w:rFonts w:cstheme="minorHAnsi"/>
@@ -9306,8 +9627,10 @@
           <w:i/>
           <w:highlight w:val="lightGray"/>
         </w:rPr>
-        <w:t>plt.grid(), plt.title(“&lt;titlename&gt;”), plt.xlabel(“&lt;label name&gt;”), plt.ylabel(“&lt;label name&gt;”), plt.</w:t>
-      </w:r>
+        <w:t>plt.grid</w:t>
+      </w:r>
+      <w:proofErr w:type="spellEnd"/>
+      <w:proofErr w:type="gramEnd"/>
       <w:r>
         <w:rPr>
           <w:rFonts w:cstheme="minorHAnsi"/>
@@ -9315,8 +9638,9 @@
           <w:i/>
           <w:highlight w:val="lightGray"/>
         </w:rPr>
-        <w:t>axvline(x=0,  color=”&lt;value&gt;”, alpha =”&lt;valu</w:t>
-      </w:r>
+        <w:t xml:space="preserve">(), </w:t>
+      </w:r>
+      <w:proofErr w:type="spellStart"/>
       <w:r>
         <w:rPr>
           <w:rFonts w:cstheme="minorHAnsi"/>
@@ -9324,7 +9648,155 @@
           <w:i/>
           <w:highlight w:val="lightGray"/>
         </w:rPr>
-        <w:t>e&gt;”), plt,text(&lt;values&gt;)</w:t>
+        <w:t>plt.title</w:t>
+      </w:r>
+      <w:proofErr w:type="spellEnd"/>
+      <w:r>
+        <w:rPr>
+          <w:rFonts w:cstheme="minorHAnsi"/>
+          <w:b/>
+          <w:i/>
+          <w:highlight w:val="lightGray"/>
+        </w:rPr>
+        <w:t>(“&lt;</w:t>
+      </w:r>
+      <w:proofErr w:type="spellStart"/>
+      <w:r>
+        <w:rPr>
+          <w:rFonts w:cstheme="minorHAnsi"/>
+          <w:b/>
+          <w:i/>
+          <w:highlight w:val="lightGray"/>
+        </w:rPr>
+        <w:t>titlename</w:t>
+      </w:r>
+      <w:proofErr w:type="spellEnd"/>
+      <w:r>
+        <w:rPr>
+          <w:rFonts w:cstheme="minorHAnsi"/>
+          <w:b/>
+          <w:i/>
+          <w:highlight w:val="lightGray"/>
+        </w:rPr>
+        <w:t xml:space="preserve">&gt;”), </w:t>
+      </w:r>
+      <w:proofErr w:type="spellStart"/>
+      <w:r>
+        <w:rPr>
+          <w:rFonts w:cstheme="minorHAnsi"/>
+          <w:b/>
+          <w:i/>
+          <w:highlight w:val="lightGray"/>
+        </w:rPr>
+        <w:t>plt.xlabel</w:t>
+      </w:r>
+      <w:proofErr w:type="spellEnd"/>
+      <w:r>
+        <w:rPr>
+          <w:rFonts w:cstheme="minorHAnsi"/>
+          <w:b/>
+          <w:i/>
+          <w:highlight w:val="lightGray"/>
+        </w:rPr>
+        <w:t xml:space="preserve">(“&lt;label name&gt;”), </w:t>
+      </w:r>
+      <w:proofErr w:type="spellStart"/>
+      <w:r>
+        <w:rPr>
+          <w:rFonts w:cstheme="minorHAnsi"/>
+          <w:b/>
+          <w:i/>
+          <w:highlight w:val="lightGray"/>
+        </w:rPr>
+        <w:t>plt.ylabel</w:t>
+      </w:r>
+      <w:proofErr w:type="spellEnd"/>
+      <w:r>
+        <w:rPr>
+          <w:rFonts w:cstheme="minorHAnsi"/>
+          <w:b/>
+          <w:i/>
+          <w:highlight w:val="lightGray"/>
+        </w:rPr>
+        <w:t xml:space="preserve">(“&lt;label name&gt;”), </w:t>
+      </w:r>
+      <w:proofErr w:type="spellStart"/>
+      <w:r>
+        <w:rPr>
+          <w:rFonts w:cstheme="minorHAnsi"/>
+          <w:b/>
+          <w:i/>
+          <w:highlight w:val="lightGray"/>
+        </w:rPr>
+        <w:t>plt.</w:t>
+      </w:r>
+      <w:r>
+        <w:rPr>
+          <w:rFonts w:cstheme="minorHAnsi"/>
+          <w:b/>
+          <w:i/>
+          <w:highlight w:val="lightGray"/>
+        </w:rPr>
+        <w:t>axvline</w:t>
+      </w:r>
+      <w:proofErr w:type="spellEnd"/>
+      <w:r>
+        <w:rPr>
+          <w:rFonts w:cstheme="minorHAnsi"/>
+          <w:b/>
+          <w:i/>
+          <w:highlight w:val="lightGray"/>
+        </w:rPr>
+        <w:t xml:space="preserve">(x=0,  </w:t>
+      </w:r>
+      <w:proofErr w:type="spellStart"/>
+      <w:r>
+        <w:rPr>
+          <w:rFonts w:cstheme="minorHAnsi"/>
+          <w:b/>
+          <w:i/>
+          <w:highlight w:val="lightGray"/>
+        </w:rPr>
+        <w:t>color</w:t>
+      </w:r>
+      <w:proofErr w:type="spellEnd"/>
+      <w:r>
+        <w:rPr>
+          <w:rFonts w:cstheme="minorHAnsi"/>
+          <w:b/>
+          <w:i/>
+          <w:highlight w:val="lightGray"/>
+        </w:rPr>
+        <w:t>=”&lt;value&gt;”, alpha =”&lt;valu</w:t>
+      </w:r>
+      <w:r>
+        <w:rPr>
+          <w:rFonts w:cstheme="minorHAnsi"/>
+          <w:b/>
+          <w:i/>
+          <w:highlight w:val="lightGray"/>
+        </w:rPr>
+        <w:t xml:space="preserve">e&gt;”), </w:t>
+      </w:r>
+      <w:proofErr w:type="spellStart"/>
+      <w:r>
+        <w:rPr>
+          <w:rFonts w:cstheme="minorHAnsi"/>
+          <w:b/>
+          <w:i/>
+          <w:highlight w:val="lightGray"/>
+        </w:rPr>
+        <w:t>plt,text</w:t>
+      </w:r>
+      <w:proofErr w:type="spellEnd"/>
+      <w:r>
+        <w:rPr>
+          <w:rFonts w:cstheme="minorHAnsi"/>
+          <w:b/>
+          <w:i/>
+          <w:highlight w:val="lightGray"/>
+        </w:rPr>
+        <w:t>(&lt;values&gt;)</w:t>
       </w:r>
       <w:r>
         <w:rPr>
@@ -9356,6 +9828,8 @@
         </w:rPr>
         <w:t xml:space="preserve">The Graph figure has been saved using </w:t>
       </w:r>
+      <w:proofErr w:type="spellStart"/>
+      <w:proofErr w:type="gramStart"/>
       <w:r>
         <w:rPr>
           <w:rFonts w:cstheme="minorHAnsi"/>
@@ -9363,7 +9837,18 @@
           <w:i/>
           <w:highlight w:val="lightGray"/>
         </w:rPr>
-        <w:t>plt.savefig(“&lt;location along with the name&gt;”)</w:t>
+        <w:t>plt.savefig</w:t>
+      </w:r>
+      <w:proofErr w:type="spellEnd"/>
+      <w:proofErr w:type="gramEnd"/>
+      <w:r>
+        <w:rPr>
+          <w:rFonts w:cstheme="minorHAnsi"/>
+          <w:b/>
+          <w:i/>
+          <w:highlight w:val="lightGray"/>
+        </w:rPr>
+        <w:t>(“&lt;location along with the name&gt;”)</w:t>
       </w:r>
       <w:r>
         <w:rPr>
@@ -9395,6 +9880,8 @@
         </w:rPr>
         <w:t xml:space="preserve">The Figure has been showed using </w:t>
       </w:r>
+      <w:proofErr w:type="spellStart"/>
+      <w:proofErr w:type="gramStart"/>
       <w:r>
         <w:rPr>
           <w:rFonts w:cstheme="minorHAnsi"/>
@@ -9402,7 +9889,18 @@
           <w:i/>
           <w:highlight w:val="lightGray"/>
         </w:rPr>
-        <w:t>plt.show()</w:t>
+        <w:t>plt.show</w:t>
+      </w:r>
+      <w:proofErr w:type="spellEnd"/>
+      <w:proofErr w:type="gramEnd"/>
+      <w:r>
+        <w:rPr>
+          <w:rFonts w:cstheme="minorHAnsi"/>
+          <w:b/>
+          <w:i/>
+          <w:highlight w:val="lightGray"/>
+        </w:rPr>
+        <w:t>()</w:t>
       </w:r>
       <w:r>
         <w:rPr>
@@ -9471,6 +9969,7 @@
           <w:u w:val="single"/>
         </w:rPr>
       </w:pPr>
+      <w:bookmarkStart w:id="9" w:name="_Toc20165515"/>
       <w:r>
         <w:rPr>
           <w:b/>
@@ -9479,6 +9978,7 @@
         <w:lastRenderedPageBreak/>
         <w:t>Wind Speed (mph) vs. Latitude</w:t>
       </w:r>
+      <w:bookmarkEnd w:id="9"/>
     </w:p>
     <w:p>
       <w:pPr>
@@ -9501,6 +10001,8 @@
         </w:rPr>
         <w:t xml:space="preserve">Scatter plot has been generated using </w:t>
       </w:r>
+      <w:proofErr w:type="spellStart"/>
+      <w:proofErr w:type="gramStart"/>
       <w:r>
         <w:rPr>
           <w:rFonts w:cstheme="minorHAnsi"/>
@@ -9510,6 +10012,8 @@
         </w:rPr>
         <w:t>plt.scatter</w:t>
       </w:r>
+      <w:proofErr w:type="spellEnd"/>
+      <w:proofErr w:type="gramEnd"/>
       <w:r>
         <w:rPr>
           <w:rFonts w:cstheme="minorHAnsi"/>
@@ -9517,8 +10021,9 @@
           <w:i/>
           <w:highlight w:val="lightGray"/>
         </w:rPr>
-        <w:t xml:space="preserve">(x_axis,y_axis,err,marker=”&lt;value&gt;”, </w:t>
-      </w:r>
+        <w:t>(</w:t>
+      </w:r>
+      <w:proofErr w:type="spellStart"/>
       <w:r>
         <w:rPr>
           <w:rFonts w:cstheme="minorHAnsi"/>
@@ -9526,7 +10031,37 @@
           <w:i/>
           <w:highlight w:val="lightGray"/>
         </w:rPr>
-        <w:t>edgecolor=”&lt;value&gt;”, s=”&lt;value&gt;”</w:t>
+        <w:t>x_axis,y_axis,err,marker</w:t>
+      </w:r>
+      <w:proofErr w:type="spellEnd"/>
+      <w:r>
+        <w:rPr>
+          <w:rFonts w:cstheme="minorHAnsi"/>
+          <w:b/>
+          <w:i/>
+          <w:highlight w:val="lightGray"/>
+        </w:rPr>
+        <w:t xml:space="preserve">=”&lt;value&gt;”, </w:t>
+      </w:r>
+      <w:proofErr w:type="spellStart"/>
+      <w:r>
+        <w:rPr>
+          <w:rFonts w:cstheme="minorHAnsi"/>
+          <w:b/>
+          <w:i/>
+          <w:highlight w:val="lightGray"/>
+        </w:rPr>
+        <w:t>edgecolor</w:t>
+      </w:r>
+      <w:proofErr w:type="spellEnd"/>
+      <w:r>
+        <w:rPr>
+          <w:rFonts w:cstheme="minorHAnsi"/>
+          <w:b/>
+          <w:i/>
+          <w:highlight w:val="lightGray"/>
+        </w:rPr>
+        <w:t>=”&lt;value&gt;”, s=”&lt;value&gt;”</w:t>
       </w:r>
       <w:r>
         <w:rPr>
@@ -9574,6 +10109,8 @@
         </w:rPr>
         <w:t xml:space="preserve">Labelling and the Layout of the Graph has been applied using </w:t>
       </w:r>
+      <w:proofErr w:type="spellStart"/>
+      <w:proofErr w:type="gramStart"/>
       <w:r>
         <w:rPr>
           <w:rFonts w:cstheme="minorHAnsi"/>
@@ -9581,8 +10118,10 @@
           <w:i/>
           <w:highlight w:val="lightGray"/>
         </w:rPr>
-        <w:t>plt.grid(), plt.title(“&lt;titlename&gt;”), plt.xlabel(“&lt;label name&gt;”), plt.ylabel(“&lt;label name&gt;”), plt.</w:t>
-      </w:r>
+        <w:t>plt.grid</w:t>
+      </w:r>
+      <w:proofErr w:type="spellEnd"/>
+      <w:proofErr w:type="gramEnd"/>
       <w:r>
         <w:rPr>
           <w:rFonts w:cstheme="minorHAnsi"/>
@@ -9590,8 +10129,9 @@
           <w:i/>
           <w:highlight w:val="lightGray"/>
         </w:rPr>
-        <w:t>axvline(x=0,  color=”&lt;value&gt;”, alpha =”&lt;valu</w:t>
-      </w:r>
+        <w:t xml:space="preserve">(), </w:t>
+      </w:r>
+      <w:proofErr w:type="spellStart"/>
       <w:r>
         <w:rPr>
           <w:rFonts w:cstheme="minorHAnsi"/>
@@ -9599,7 +10139,155 @@
           <w:i/>
           <w:highlight w:val="lightGray"/>
         </w:rPr>
-        <w:t>e&gt;”), plt,text(&lt;values&gt;)</w:t>
+        <w:t>plt.title</w:t>
+      </w:r>
+      <w:proofErr w:type="spellEnd"/>
+      <w:r>
+        <w:rPr>
+          <w:rFonts w:cstheme="minorHAnsi"/>
+          <w:b/>
+          <w:i/>
+          <w:highlight w:val="lightGray"/>
+        </w:rPr>
+        <w:t>(“&lt;</w:t>
+      </w:r>
+      <w:proofErr w:type="spellStart"/>
+      <w:r>
+        <w:rPr>
+          <w:rFonts w:cstheme="minorHAnsi"/>
+          <w:b/>
+          <w:i/>
+          <w:highlight w:val="lightGray"/>
+        </w:rPr>
+        <w:t>titlename</w:t>
+      </w:r>
+      <w:proofErr w:type="spellEnd"/>
+      <w:r>
+        <w:rPr>
+          <w:rFonts w:cstheme="minorHAnsi"/>
+          <w:b/>
+          <w:i/>
+          <w:highlight w:val="lightGray"/>
+        </w:rPr>
+        <w:t xml:space="preserve">&gt;”), </w:t>
+      </w:r>
+      <w:proofErr w:type="spellStart"/>
+      <w:r>
+        <w:rPr>
+          <w:rFonts w:cstheme="minorHAnsi"/>
+          <w:b/>
+          <w:i/>
+          <w:highlight w:val="lightGray"/>
+        </w:rPr>
+        <w:t>plt.xlabel</w:t>
+      </w:r>
+      <w:proofErr w:type="spellEnd"/>
+      <w:r>
+        <w:rPr>
+          <w:rFonts w:cstheme="minorHAnsi"/>
+          <w:b/>
+          <w:i/>
+          <w:highlight w:val="lightGray"/>
+        </w:rPr>
+        <w:t xml:space="preserve">(“&lt;label name&gt;”), </w:t>
+      </w:r>
+      <w:proofErr w:type="spellStart"/>
+      <w:r>
+        <w:rPr>
+          <w:rFonts w:cstheme="minorHAnsi"/>
+          <w:b/>
+          <w:i/>
+          <w:highlight w:val="lightGray"/>
+        </w:rPr>
+        <w:t>plt.ylabel</w:t>
+      </w:r>
+      <w:proofErr w:type="spellEnd"/>
+      <w:r>
+        <w:rPr>
+          <w:rFonts w:cstheme="minorHAnsi"/>
+          <w:b/>
+          <w:i/>
+          <w:highlight w:val="lightGray"/>
+        </w:rPr>
+        <w:t xml:space="preserve">(“&lt;label name&gt;”), </w:t>
+      </w:r>
+      <w:proofErr w:type="spellStart"/>
+      <w:r>
+        <w:rPr>
+          <w:rFonts w:cstheme="minorHAnsi"/>
+          <w:b/>
+          <w:i/>
+          <w:highlight w:val="lightGray"/>
+        </w:rPr>
+        <w:t>plt.</w:t>
+      </w:r>
+      <w:r>
+        <w:rPr>
+          <w:rFonts w:cstheme="minorHAnsi"/>
+          <w:b/>
+          <w:i/>
+          <w:highlight w:val="lightGray"/>
+        </w:rPr>
+        <w:t>axvline</w:t>
+      </w:r>
+      <w:proofErr w:type="spellEnd"/>
+      <w:r>
+        <w:rPr>
+          <w:rFonts w:cstheme="minorHAnsi"/>
+          <w:b/>
+          <w:i/>
+          <w:highlight w:val="lightGray"/>
+        </w:rPr>
+        <w:t xml:space="preserve">(x=0,  </w:t>
+      </w:r>
+      <w:proofErr w:type="spellStart"/>
+      <w:r>
+        <w:rPr>
+          <w:rFonts w:cstheme="minorHAnsi"/>
+          <w:b/>
+          <w:i/>
+          <w:highlight w:val="lightGray"/>
+        </w:rPr>
+        <w:t>color</w:t>
+      </w:r>
+      <w:proofErr w:type="spellEnd"/>
+      <w:r>
+        <w:rPr>
+          <w:rFonts w:cstheme="minorHAnsi"/>
+          <w:b/>
+          <w:i/>
+          <w:highlight w:val="lightGray"/>
+        </w:rPr>
+        <w:t>=”&lt;value&gt;”, alpha =”&lt;valu</w:t>
+      </w:r>
+      <w:r>
+        <w:rPr>
+          <w:rFonts w:cstheme="minorHAnsi"/>
+          <w:b/>
+          <w:i/>
+          <w:highlight w:val="lightGray"/>
+        </w:rPr>
+        <w:t xml:space="preserve">e&gt;”), </w:t>
+      </w:r>
+      <w:proofErr w:type="spellStart"/>
+      <w:r>
+        <w:rPr>
+          <w:rFonts w:cstheme="minorHAnsi"/>
+          <w:b/>
+          <w:i/>
+          <w:highlight w:val="lightGray"/>
+        </w:rPr>
+        <w:t>plt,text</w:t>
+      </w:r>
+      <w:proofErr w:type="spellEnd"/>
+      <w:r>
+        <w:rPr>
+          <w:rFonts w:cstheme="minorHAnsi"/>
+          <w:b/>
+          <w:i/>
+          <w:highlight w:val="lightGray"/>
+        </w:rPr>
+        <w:t>(&lt;values&gt;)</w:t>
       </w:r>
       <w:r>
         <w:rPr>
@@ -9631,6 +10319,8 @@
         </w:rPr>
         <w:t xml:space="preserve">The Graph figure has been saved using </w:t>
       </w:r>
+      <w:proofErr w:type="spellStart"/>
+      <w:proofErr w:type="gramStart"/>
       <w:r>
         <w:rPr>
           <w:rFonts w:cstheme="minorHAnsi"/>
@@ -9638,7 +10328,18 @@
           <w:i/>
           <w:highlight w:val="lightGray"/>
         </w:rPr>
-        <w:t>plt.savefig(“&lt;location along with the name&gt;”)</w:t>
+        <w:t>plt.savefig</w:t>
+      </w:r>
+      <w:proofErr w:type="spellEnd"/>
+      <w:proofErr w:type="gramEnd"/>
+      <w:r>
+        <w:rPr>
+          <w:rFonts w:cstheme="minorHAnsi"/>
+          <w:b/>
+          <w:i/>
+          <w:highlight w:val="lightGray"/>
+        </w:rPr>
+        <w:t>(“&lt;location along with the name&gt;”)</w:t>
       </w:r>
       <w:r>
         <w:rPr>
@@ -9670,6 +10371,8 @@
         </w:rPr>
         <w:t xml:space="preserve">The Figure has been showed using </w:t>
       </w:r>
+      <w:proofErr w:type="spellStart"/>
+      <w:proofErr w:type="gramStart"/>
       <w:r>
         <w:rPr>
           <w:rFonts w:cstheme="minorHAnsi"/>
@@ -9677,7 +10380,18 @@
           <w:i/>
           <w:highlight w:val="lightGray"/>
         </w:rPr>
-        <w:t>plt.show()</w:t>
+        <w:t>plt.show</w:t>
+      </w:r>
+      <w:proofErr w:type="spellEnd"/>
+      <w:proofErr w:type="gramEnd"/>
+      <w:r>
+        <w:rPr>
+          <w:rFonts w:cstheme="minorHAnsi"/>
+          <w:b/>
+          <w:i/>
+          <w:highlight w:val="lightGray"/>
+        </w:rPr>
+        <w:t>()</w:t>
       </w:r>
       <w:r>
         <w:rPr>
@@ -9803,8 +10517,6 @@
           <w:rFonts w:cstheme="minorHAnsi"/>
         </w:rPr>
       </w:pPr>
-      <w:bookmarkStart w:id="4" w:name="_GoBack"/>
-      <w:bookmarkEnd w:id="4"/>
     </w:p>
     <w:p>
       <w:pPr>
@@ -9816,7 +10528,7 @@
           <w:u w:val="single"/>
         </w:rPr>
       </w:pPr>
-      <w:bookmarkStart w:id="5" w:name="_Toc18940228"/>
+      <w:bookmarkStart w:id="10" w:name="_Toc20165516"/>
       <w:r>
         <w:rPr>
           <w:rFonts w:asciiTheme="minorHAnsi" w:hAnsiTheme="minorHAnsi" w:cstheme="minorHAnsi"/>
@@ -9826,7 +10538,7 @@
         <w:lastRenderedPageBreak/>
         <w:t>Observations:</w:t>
       </w:r>
-      <w:bookmarkEnd w:id="5"/>
+      <w:bookmarkEnd w:id="10"/>
     </w:p>
     <w:p>
       <w:pPr>
@@ -9845,6 +10557,7 @@
           <w:u w:val="single"/>
         </w:rPr>
       </w:pPr>
+      <w:bookmarkStart w:id="11" w:name="_Toc20165517"/>
       <w:r>
         <w:rPr>
           <w:b/>
@@ -9852,6 +10565,7 @@
         </w:rPr>
         <w:t>Temperature (F) vs. Latitude</w:t>
       </w:r>
+      <w:bookmarkEnd w:id="11"/>
     </w:p>
     <w:p>
       <w:pPr>
@@ -9920,6 +10634,7 @@
           <w:u w:val="single"/>
         </w:rPr>
       </w:pPr>
+      <w:bookmarkStart w:id="12" w:name="_Toc20165518"/>
       <w:r>
         <w:rPr>
           <w:b/>
@@ -9928,6 +10643,7 @@
         <w:lastRenderedPageBreak/>
         <w:t>Humidity (%) vs. Latitude</w:t>
       </w:r>
+      <w:bookmarkEnd w:id="12"/>
     </w:p>
     <w:p>
       <w:r>
@@ -9980,6 +10696,7 @@
           <w:u w:val="single"/>
         </w:rPr>
       </w:pPr>
+      <w:bookmarkStart w:id="13" w:name="_Toc20165519"/>
       <w:r>
         <w:rPr>
           <w:b/>
@@ -9987,6 +10704,7 @@
         </w:rPr>
         <w:t>Cloudiness (%) vs. Latitude</w:t>
       </w:r>
+      <w:bookmarkEnd w:id="13"/>
     </w:p>
     <w:p>
       <w:r>
@@ -10039,6 +10757,7 @@
           <w:u w:val="single"/>
         </w:rPr>
       </w:pPr>
+      <w:bookmarkStart w:id="14" w:name="_Toc20165520"/>
       <w:r>
         <w:rPr>
           <w:b/>
@@ -10047,6 +10766,7 @@
         <w:lastRenderedPageBreak/>
         <w:t>Wind Speed (mph) vs. Latitude</w:t>
       </w:r>
+      <w:bookmarkEnd w:id="14"/>
     </w:p>
     <w:p>
       <w:pPr>
@@ -10118,43 +10838,6 @@
     </w:p>
     <w:p>
       <w:pPr>
-        <w:pStyle w:val="ListParagraph"/>
-        <w:jc w:val="both"/>
-        <w:rPr>
-          <w:rFonts w:cstheme="minorHAnsi"/>
-        </w:rPr>
-      </w:pPr>
-    </w:p>
-    <w:p>
-      <w:pPr>
-        <w:pStyle w:val="ListParagraph"/>
-        <w:jc w:val="both"/>
-        <w:rPr>
-          <w:rFonts w:cstheme="minorHAnsi"/>
-        </w:rPr>
-      </w:pPr>
-    </w:p>
-    <w:p>
-      <w:pPr>
-        <w:pStyle w:val="ListParagraph"/>
-        <w:jc w:val="both"/>
-        <w:rPr>
-          <w:rFonts w:cstheme="minorHAnsi"/>
-        </w:rPr>
-      </w:pPr>
-    </w:p>
-    <w:p>
-      <w:pPr>
-        <w:pStyle w:val="ListParagraph"/>
-        <w:jc w:val="both"/>
-        <w:rPr>
-          <w:rFonts w:cstheme="minorHAnsi"/>
-        </w:rPr>
-      </w:pPr>
-    </w:p>
-    <w:p>
-      <w:pPr>
-        <w:pStyle w:val="ListParagraph"/>
         <w:jc w:val="both"/>
         <w:rPr>
           <w:rFonts w:cstheme="minorHAnsi"/>
@@ -10169,7 +10852,7 @@
           <w:rFonts w:asciiTheme="minorHAnsi" w:hAnsiTheme="minorHAnsi" w:cstheme="minorHAnsi"/>
         </w:rPr>
       </w:pPr>
-      <w:bookmarkStart w:id="6" w:name="_Toc18940238"/>
+      <w:bookmarkStart w:id="15" w:name="_Toc20165521"/>
       <w:r>
         <w:rPr>
           <w:rStyle w:val="Heading1Char"/>
@@ -10179,7 +10862,7 @@
         </w:rPr>
         <w:t>Hints and Considerations</w:t>
       </w:r>
-      <w:bookmarkEnd w:id="6"/>
+      <w:bookmarkEnd w:id="15"/>
     </w:p>
     <w:p>
       <w:pPr>
@@ -10222,80 +10905,186 @@
         <w:rPr>
           <w:rFonts w:cstheme="minorHAnsi"/>
         </w:rPr>
-        <w:t>* You may want to start this assignment by refreshing yourself on the [geographic coordinate system](http://desktop.arcgis.com/en/arcmap/10.3/guide-books/map-projections/about-geographic-coordinate-systems.htm).</w:t>
-      </w:r>
-    </w:p>
-    <w:p>
-      <w:pPr>
-        <w:jc w:val="both"/>
-        <w:rPr>
-          <w:rFonts w:cstheme="minorHAnsi"/>
-        </w:rPr>
-      </w:pPr>
-    </w:p>
-    <w:p>
-      <w:pPr>
-        <w:jc w:val="both"/>
-        <w:rPr>
-          <w:rFonts w:cstheme="minorHAnsi"/>
-        </w:rPr>
-      </w:pPr>
-      <w:r>
-        <w:rPr>
-          <w:rFonts w:cstheme="minorHAnsi"/>
-        </w:rPr>
-        <w:t xml:space="preserve">* Next, spend the requisite time necessary to study the OpenWeatherMap API. Based on your initial study, you should be able to answer  basic questions about the API: Where do you request the API key? Which Weather API in particular will you need? What URL endpoints does it expect? What JSON </w:t>
-      </w:r>
+        <w:t xml:space="preserve">* You may want to start this assignment by refreshing yourself on the [geographic coordinate </w:t>
+      </w:r>
+      <w:proofErr w:type="gramStart"/>
+      <w:r>
+        <w:rPr>
+          <w:rFonts w:cstheme="minorHAnsi"/>
+        </w:rPr>
+        <w:t>system](</w:t>
+      </w:r>
+      <w:proofErr w:type="gramEnd"/>
+      <w:r>
+        <w:rPr>
+          <w:rFonts w:cstheme="minorHAnsi"/>
+        </w:rPr>
+        <w:t>http://desktop.arcgis.com/en/arcmap/10.3/guide-books/map-projections/about-geographic-coordinate-systems.htm).</w:t>
+      </w:r>
+    </w:p>
+    <w:p>
+      <w:pPr>
+        <w:jc w:val="both"/>
+        <w:rPr>
+          <w:rFonts w:cstheme="minorHAnsi"/>
+        </w:rPr>
+      </w:pPr>
+    </w:p>
+    <w:p>
+      <w:pPr>
+        <w:jc w:val="both"/>
+        <w:rPr>
+          <w:rFonts w:cstheme="minorHAnsi"/>
+        </w:rPr>
+      </w:pPr>
+      <w:r>
+        <w:rPr>
+          <w:rFonts w:cstheme="minorHAnsi"/>
+        </w:rPr>
+        <w:t xml:space="preserve">* Next, spend the requisite time necessary to study the </w:t>
+      </w:r>
+      <w:proofErr w:type="spellStart"/>
+      <w:r>
+        <w:rPr>
+          <w:rFonts w:cstheme="minorHAnsi"/>
+        </w:rPr>
+        <w:t>OpenWeatherMap</w:t>
+      </w:r>
+      <w:proofErr w:type="spellEnd"/>
+      <w:r>
+        <w:rPr>
+          <w:rFonts w:cstheme="minorHAnsi"/>
+        </w:rPr>
+        <w:t xml:space="preserve"> API. Based on your initial study, you should be able to </w:t>
+      </w:r>
+      <w:proofErr w:type="gramStart"/>
+      <w:r>
+        <w:rPr>
+          <w:rFonts w:cstheme="minorHAnsi"/>
+        </w:rPr>
+        <w:t>answer  basic</w:t>
+      </w:r>
+      <w:proofErr w:type="gramEnd"/>
+      <w:r>
+        <w:rPr>
+          <w:rFonts w:cstheme="minorHAnsi"/>
+        </w:rPr>
+        <w:t xml:space="preserve"> questions about the API: Where do you request the API key? Which Weather API in particular will you need? What URL endpoints does it expect? What JSON structure does it respond with? Before you write a line of code, you should be aiming to have a crystal clear understanding of your intended outcome.</w:t>
+      </w:r>
+    </w:p>
+    <w:p>
+      <w:pPr>
+        <w:jc w:val="both"/>
+        <w:rPr>
+          <w:rFonts w:cstheme="minorHAnsi"/>
+        </w:rPr>
+      </w:pPr>
+    </w:p>
+    <w:p>
+      <w:pPr>
+        <w:jc w:val="both"/>
+        <w:rPr>
+          <w:rFonts w:cstheme="minorHAnsi"/>
+        </w:rPr>
+      </w:pPr>
       <w:r>
         <w:rPr>
           <w:rFonts w:cstheme="minorHAnsi"/>
         </w:rPr>
         <w:lastRenderedPageBreak/>
-        <w:t>structure does it respond with? Before you write a line of code, you should be aiming to have a crystal clear understanding of your intended outcome.</w:t>
-      </w:r>
-    </w:p>
-    <w:p>
-      <w:pPr>
-        <w:jc w:val="both"/>
-        <w:rPr>
-          <w:rFonts w:cstheme="minorHAnsi"/>
-        </w:rPr>
-      </w:pPr>
-    </w:p>
-    <w:p>
-      <w:pPr>
-        <w:jc w:val="both"/>
-        <w:rPr>
-          <w:rFonts w:cstheme="minorHAnsi"/>
-        </w:rPr>
-      </w:pPr>
-      <w:r>
-        <w:rPr>
-          <w:rFonts w:cstheme="minorHAnsi"/>
-        </w:rPr>
-        <w:t>* A starter code for Citipy has been provided. However, if you're craving an extra challenge, push yourself to learn how it works: [citipy Python library](https://pypi.python.org/pypi/citipy). Before you try to incorporate the library into your analysis, start by creating simple test cases outside your main script to confirm that you are using it correctly. Too often, when introduced to a new library, students get bogged down by the most minor of errors -- spending hours investigating their entire code -- when, in fact, a simple and focused test would have shown their basic utilization of the library was wrong from the start. Don't let this be you!</w:t>
-      </w:r>
-    </w:p>
-    <w:p>
-      <w:pPr>
-        <w:jc w:val="both"/>
-        <w:rPr>
-          <w:rFonts w:cstheme="minorHAnsi"/>
-        </w:rPr>
-      </w:pPr>
-    </w:p>
-    <w:p>
-      <w:pPr>
-        <w:jc w:val="both"/>
-        <w:rPr>
-          <w:rFonts w:cstheme="minorHAnsi"/>
-        </w:rPr>
-      </w:pPr>
-      <w:r>
-        <w:rPr>
-          <w:rFonts w:cstheme="minorHAnsi"/>
-        </w:rPr>
-        <w:t>* Part of our expectation in this challenge is that you will use critical thinking skills to understand how and why we're recommending the tools we are. What is Citipy for? Why would you use it in conjunction with the OpenWeatherMap API? How would you do so?</w:t>
+        <w:t xml:space="preserve">* A starter code for </w:t>
+      </w:r>
+      <w:proofErr w:type="spellStart"/>
+      <w:r>
+        <w:rPr>
+          <w:rFonts w:cstheme="minorHAnsi"/>
+        </w:rPr>
+        <w:t>Citipy</w:t>
+      </w:r>
+      <w:proofErr w:type="spellEnd"/>
+      <w:r>
+        <w:rPr>
+          <w:rFonts w:cstheme="minorHAnsi"/>
+        </w:rPr>
+        <w:t xml:space="preserve"> has been provided. However, if you're craving an extra challenge, push yourself to learn how it works: [</w:t>
+      </w:r>
+      <w:proofErr w:type="spellStart"/>
+      <w:r>
+        <w:rPr>
+          <w:rFonts w:cstheme="minorHAnsi"/>
+        </w:rPr>
+        <w:t>citipy</w:t>
+      </w:r>
+      <w:proofErr w:type="spellEnd"/>
+      <w:r>
+        <w:rPr>
+          <w:rFonts w:cstheme="minorHAnsi"/>
+        </w:rPr>
+        <w:t xml:space="preserve"> Python </w:t>
+      </w:r>
+      <w:proofErr w:type="gramStart"/>
+      <w:r>
+        <w:rPr>
+          <w:rFonts w:cstheme="minorHAnsi"/>
+        </w:rPr>
+        <w:t>library](</w:t>
+      </w:r>
+      <w:proofErr w:type="gramEnd"/>
+      <w:r>
+        <w:rPr>
+          <w:rFonts w:cstheme="minorHAnsi"/>
+        </w:rPr>
+        <w:t>https://pypi.python.org/pypi/citipy). Before you try to incorporate the library into your analysis, start by creating simple test cases outside your main script to confirm that you are using it correctly. Too often, when introduced to a new library, students get bogged down by the most minor of errors -- spending hours investigating their entire code -- when, in fact, a simple and focused test would have shown their basic utilization of the library was wrong from the start. Don't let this be you!</w:t>
+      </w:r>
+    </w:p>
+    <w:p>
+      <w:pPr>
+        <w:jc w:val="both"/>
+        <w:rPr>
+          <w:rFonts w:cstheme="minorHAnsi"/>
+        </w:rPr>
+      </w:pPr>
+    </w:p>
+    <w:p>
+      <w:pPr>
+        <w:jc w:val="both"/>
+        <w:rPr>
+          <w:rFonts w:cstheme="minorHAnsi"/>
+        </w:rPr>
+      </w:pPr>
+      <w:r>
+        <w:rPr>
+          <w:rFonts w:cstheme="minorHAnsi"/>
+        </w:rPr>
+        <w:t xml:space="preserve">* Part of our expectation in this challenge is that you will use critical thinking skills to understand how and why we're recommending the tools we are. What is </w:t>
+      </w:r>
+      <w:proofErr w:type="spellStart"/>
+      <w:r>
+        <w:rPr>
+          <w:rFonts w:cstheme="minorHAnsi"/>
+        </w:rPr>
+        <w:t>Citipy</w:t>
+      </w:r>
+      <w:proofErr w:type="spellEnd"/>
+      <w:r>
+        <w:rPr>
+          <w:rFonts w:cstheme="minorHAnsi"/>
+        </w:rPr>
+        <w:t xml:space="preserve"> for? Why would you use it in conjunction with the </w:t>
+      </w:r>
+      <w:proofErr w:type="spellStart"/>
+      <w:r>
+        <w:rPr>
+          <w:rFonts w:cstheme="minorHAnsi"/>
+        </w:rPr>
+        <w:t>OpenWeatherMap</w:t>
+      </w:r>
+      <w:proofErr w:type="spellEnd"/>
+      <w:r>
+        <w:rPr>
+          <w:rFonts w:cstheme="minorHAnsi"/>
+        </w:rPr>
+        <w:t xml:space="preserve"> API? How would you do so?</w:t>
       </w:r>
     </w:p>
     <w:p>
@@ -10359,76 +11148,6 @@
         <w:jc w:val="both"/>
         <w:rPr>
           <w:rFonts w:cstheme="minorHAnsi"/>
-          <w:b/>
-          <w:u w:val="single"/>
-        </w:rPr>
-      </w:pPr>
-    </w:p>
-    <w:p>
-      <w:pPr>
-        <w:jc w:val="both"/>
-        <w:rPr>
-          <w:rFonts w:cstheme="minorHAnsi"/>
-          <w:b/>
-          <w:u w:val="single"/>
-        </w:rPr>
-      </w:pPr>
-    </w:p>
-    <w:p>
-      <w:pPr>
-        <w:jc w:val="both"/>
-        <w:rPr>
-          <w:rFonts w:cstheme="minorHAnsi"/>
-          <w:b/>
-          <w:u w:val="single"/>
-        </w:rPr>
-      </w:pPr>
-    </w:p>
-    <w:p>
-      <w:pPr>
-        <w:jc w:val="both"/>
-        <w:rPr>
-          <w:rFonts w:cstheme="minorHAnsi"/>
-          <w:b/>
-          <w:u w:val="single"/>
-        </w:rPr>
-      </w:pPr>
-    </w:p>
-    <w:p>
-      <w:pPr>
-        <w:jc w:val="both"/>
-        <w:rPr>
-          <w:rFonts w:cstheme="minorHAnsi"/>
-          <w:b/>
-          <w:u w:val="single"/>
-        </w:rPr>
-      </w:pPr>
-    </w:p>
-    <w:p>
-      <w:pPr>
-        <w:jc w:val="both"/>
-        <w:rPr>
-          <w:rFonts w:cstheme="minorHAnsi"/>
-          <w:b/>
-          <w:u w:val="single"/>
-        </w:rPr>
-      </w:pPr>
-    </w:p>
-    <w:p>
-      <w:pPr>
-        <w:jc w:val="both"/>
-        <w:rPr>
-          <w:rFonts w:cstheme="minorHAnsi"/>
-          <w:b/>
-          <w:u w:val="single"/>
-        </w:rPr>
-      </w:pPr>
-    </w:p>
-    <w:p>
-      <w:pPr>
-        <w:jc w:val="both"/>
-        <w:rPr>
-          <w:rFonts w:cstheme="minorHAnsi"/>
         </w:rPr>
       </w:pPr>
       <w:r>
@@ -10471,22 +11190,49 @@
         <w:rPr>
           <w:rFonts w:cstheme="minorHAnsi"/>
         </w:rPr>
-        <w:t>* You must complete your analysis using a Jupyter notebook.</w:t>
-      </w:r>
-    </w:p>
-    <w:p>
-      <w:pPr>
-        <w:jc w:val="both"/>
-        <w:rPr>
-          <w:rFonts w:cstheme="minorHAnsi"/>
-        </w:rPr>
-      </w:pPr>
-      <w:r>
-        <w:rPr>
-          <w:rFonts w:cstheme="minorHAnsi"/>
-        </w:rPr>
-        <w:lastRenderedPageBreak/>
-        <w:t>* You must use the Matplotlib or Pandas plotting libraries.</w:t>
+        <w:t xml:space="preserve">* You must complete your analysis using a </w:t>
+      </w:r>
+      <w:proofErr w:type="spellStart"/>
+      <w:r>
+        <w:rPr>
+          <w:rFonts w:cstheme="minorHAnsi"/>
+        </w:rPr>
+        <w:t>Jupyter</w:t>
+      </w:r>
+      <w:proofErr w:type="spellEnd"/>
+      <w:r>
+        <w:rPr>
+          <w:rFonts w:cstheme="minorHAnsi"/>
+        </w:rPr>
+        <w:t xml:space="preserve"> notebook.</w:t>
+      </w:r>
+    </w:p>
+    <w:p>
+      <w:pPr>
+        <w:jc w:val="both"/>
+        <w:rPr>
+          <w:rFonts w:cstheme="minorHAnsi"/>
+        </w:rPr>
+      </w:pPr>
+      <w:r>
+        <w:rPr>
+          <w:rFonts w:cstheme="minorHAnsi"/>
+        </w:rPr>
+        <w:t xml:space="preserve">* You must use the </w:t>
+      </w:r>
+      <w:proofErr w:type="spellStart"/>
+      <w:r>
+        <w:rPr>
+          <w:rFonts w:cstheme="minorHAnsi"/>
+        </w:rPr>
+        <w:t>Matplotlib</w:t>
+      </w:r>
+      <w:proofErr w:type="spellEnd"/>
+      <w:r>
+        <w:rPr>
+          <w:rFonts w:cstheme="minorHAnsi"/>
+        </w:rPr>
+        <w:t xml:space="preserve"> or Pandas plotting libraries.</w:t>
       </w:r>
     </w:p>
     <w:p>
@@ -10514,21 +11260,49 @@
         <w:rPr>
           <w:rFonts w:cstheme="minorHAnsi"/>
         </w:rPr>
-        <w:t>* You must use proper labeling of your plots, including aspects like: Plot Titles (with date of analysis) and Axes Labels.</w:t>
-      </w:r>
-    </w:p>
-    <w:p>
-      <w:pPr>
-        <w:jc w:val="both"/>
-        <w:rPr>
-          <w:rFonts w:cstheme="minorHAnsi"/>
-        </w:rPr>
-      </w:pPr>
-      <w:r>
-        <w:rPr>
-          <w:rFonts w:cstheme="minorHAnsi"/>
-        </w:rPr>
-        <w:t xml:space="preserve">* See [Example Solution](WeatherPy_Example.pdf) for a reference on expected format. </w:t>
+        <w:t xml:space="preserve">* You must use proper </w:t>
+      </w:r>
+      <w:proofErr w:type="spellStart"/>
+      <w:r>
+        <w:rPr>
+          <w:rFonts w:cstheme="minorHAnsi"/>
+        </w:rPr>
+        <w:t>labeling</w:t>
+      </w:r>
+      <w:proofErr w:type="spellEnd"/>
+      <w:r>
+        <w:rPr>
+          <w:rFonts w:cstheme="minorHAnsi"/>
+        </w:rPr>
+        <w:t xml:space="preserve"> of your plots, including aspects like: Plot Titles (with date of analysis) and Axes Labels.</w:t>
+      </w:r>
+    </w:p>
+    <w:p>
+      <w:pPr>
+        <w:jc w:val="both"/>
+        <w:rPr>
+          <w:rFonts w:cstheme="minorHAnsi"/>
+        </w:rPr>
+      </w:pPr>
+      <w:r>
+        <w:rPr>
+          <w:rFonts w:cstheme="minorHAnsi"/>
+        </w:rPr>
+        <w:t xml:space="preserve">* See [Example </w:t>
+      </w:r>
+      <w:proofErr w:type="gramStart"/>
+      <w:r>
+        <w:rPr>
+          <w:rFonts w:cstheme="minorHAnsi"/>
+        </w:rPr>
+        <w:t>Solution](</w:t>
+      </w:r>
+      <w:proofErr w:type="gramEnd"/>
+      <w:r>
+        <w:rPr>
+          <w:rFonts w:cstheme="minorHAnsi"/>
+        </w:rPr>
+        <w:t xml:space="preserve">WeatherPy_Example.pdf) for a reference on expected format. </w:t>
       </w:r>
       <w:r>
         <w:rPr>
@@ -10553,116 +11327,9 @@
           <w:highlight w:val="yellow"/>
           <w:u w:val="single"/>
         </w:rPr>
-        <w:t>&lt;Sara Comment&gt;  :</w:t>
-      </w:r>
-      <w:r>
-        <w:rPr>
-          <w:rFonts w:cstheme="minorHAnsi"/>
-          <w:b/>
-          <w:u w:val="single"/>
-        </w:rPr>
-        <w:t xml:space="preserve"> </w:t>
-      </w:r>
-    </w:p>
-    <w:p>
-      <w:pPr>
-        <w:jc w:val="both"/>
-        <w:rPr>
-          <w:rFonts w:cstheme="minorHAnsi"/>
-          <w:b/>
-          <w:i/>
-        </w:rPr>
-      </w:pPr>
-      <w:r>
-        <w:rPr>
-          <w:rFonts w:cstheme="minorHAnsi"/>
-          <w:b/>
-          <w:i/>
-        </w:rPr>
-        <w:t>Pandas Libraries and Jupyter Notebook has been used for this assignment.</w:t>
-      </w:r>
-    </w:p>
-    <w:p>
-      <w:pPr>
-        <w:jc w:val="both"/>
-        <w:rPr>
-          <w:rFonts w:cstheme="minorHAnsi"/>
-          <w:b/>
-          <w:i/>
-        </w:rPr>
-      </w:pPr>
-      <w:r>
-        <w:rPr>
-          <w:rFonts w:cstheme="minorHAnsi"/>
-          <w:b/>
-          <w:i/>
-        </w:rPr>
-        <w:t>The Link to Jupyter Notebook with the viewable Data Frame is below.</w:t>
-      </w:r>
-    </w:p>
-    <w:p>
-      <w:pPr>
-        <w:jc w:val="both"/>
-        <w:rPr>
-          <w:b/>
-          <w:i/>
-        </w:rPr>
-      </w:pPr>
-      <w:r>
-        <w:rPr>
-          <w:b/>
-          <w:i/>
-          <w:highlight w:val="darkGray"/>
-        </w:rPr>
-        <w:t>Note to TA: Please Open this file in a Browser.</w:t>
-      </w:r>
-    </w:p>
-    <w:p>
-      <w:pPr>
-        <w:jc w:val="both"/>
-        <w:rPr>
-          <w:b/>
-          <w:i/>
-        </w:rPr>
-      </w:pPr>
-      <w:r>
-        <w:rPr>
-          <w:b/>
-          <w:i/>
-        </w:rPr>
-        <w:t>Observations are in Observation Section.</w:t>
-      </w:r>
-    </w:p>
-    <w:p>
-      <w:pPr>
-        <w:pStyle w:val="Heading1"/>
-        <w:jc w:val="both"/>
-        <w:rPr>
-          <w:rFonts w:asciiTheme="minorHAnsi" w:hAnsiTheme="minorHAnsi" w:cstheme="minorHAnsi"/>
-          <w:b/>
-          <w:u w:val="single"/>
-        </w:rPr>
-      </w:pPr>
-      <w:bookmarkStart w:id="7" w:name="_Toc18940239"/>
-      <w:r>
-        <w:rPr>
-          <w:rFonts w:asciiTheme="minorHAnsi" w:hAnsiTheme="minorHAnsi" w:cstheme="minorHAnsi"/>
-          <w:b/>
-          <w:u w:val="single"/>
-        </w:rPr>
-        <w:t>GitHub</w:t>
-      </w:r>
-      <w:bookmarkEnd w:id="7"/>
-    </w:p>
-    <w:p>
-      <w:pPr>
-        <w:jc w:val="both"/>
-        <w:rPr>
-          <w:rFonts w:cstheme="minorHAnsi"/>
-          <w:b/>
-          <w:u w:val="single"/>
-        </w:rPr>
-      </w:pPr>
+        <w:t>&lt;Sara Comment</w:t>
+      </w:r>
+      <w:proofErr w:type="gramStart"/>
       <w:r>
         <w:rPr>
           <w:rFonts w:cstheme="minorHAnsi"/>
@@ -10670,8 +11337,9 @@
           <w:highlight w:val="yellow"/>
           <w:u w:val="single"/>
         </w:rPr>
-        <w:t>&lt;Sara Comment&gt;  :</w:t>
-      </w:r>
+        <w:t>&gt;  :</w:t>
+      </w:r>
+      <w:proofErr w:type="gramEnd"/>
       <w:r>
         <w:rPr>
           <w:rFonts w:cstheme="minorHAnsi"/>
@@ -10686,6 +11354,285 @@
         <w:jc w:val="both"/>
         <w:rPr>
           <w:rFonts w:cstheme="minorHAnsi"/>
+          <w:b/>
+          <w:i/>
+        </w:rPr>
+      </w:pPr>
+      <w:r>
+        <w:rPr>
+          <w:rFonts w:cstheme="minorHAnsi"/>
+          <w:b/>
+          <w:i/>
+        </w:rPr>
+        <w:t xml:space="preserve">Pandas Libraries and </w:t>
+      </w:r>
+      <w:proofErr w:type="spellStart"/>
+      <w:r>
+        <w:rPr>
+          <w:rFonts w:cstheme="minorHAnsi"/>
+          <w:b/>
+          <w:i/>
+        </w:rPr>
+        <w:t>Jupyter</w:t>
+      </w:r>
+      <w:proofErr w:type="spellEnd"/>
+      <w:r>
+        <w:rPr>
+          <w:rFonts w:cstheme="minorHAnsi"/>
+          <w:b/>
+          <w:i/>
+        </w:rPr>
+        <w:t xml:space="preserve"> Notebook has been used for this assignment.</w:t>
+      </w:r>
+    </w:p>
+    <w:p>
+      <w:pPr>
+        <w:jc w:val="both"/>
+        <w:rPr>
+          <w:rFonts w:cstheme="minorHAnsi"/>
+          <w:b/>
+          <w:i/>
+        </w:rPr>
+      </w:pPr>
+    </w:p>
+    <w:p>
+      <w:pPr>
+        <w:jc w:val="both"/>
+        <w:rPr>
+          <w:rFonts w:cstheme="minorHAnsi"/>
+          <w:b/>
+          <w:i/>
+        </w:rPr>
+      </w:pPr>
+    </w:p>
+    <w:p>
+      <w:pPr>
+        <w:jc w:val="both"/>
+        <w:rPr>
+          <w:rFonts w:cstheme="minorHAnsi"/>
+          <w:b/>
+          <w:i/>
+        </w:rPr>
+      </w:pPr>
+      <w:r>
+        <w:rPr>
+          <w:rFonts w:cstheme="minorHAnsi"/>
+          <w:b/>
+          <w:i/>
+        </w:rPr>
+        <w:lastRenderedPageBreak/>
+        <w:t xml:space="preserve">The Link to </w:t>
+      </w:r>
+      <w:proofErr w:type="spellStart"/>
+      <w:r>
+        <w:rPr>
+          <w:rFonts w:cstheme="minorHAnsi"/>
+          <w:b/>
+          <w:i/>
+        </w:rPr>
+        <w:t>Jupyter</w:t>
+      </w:r>
+      <w:proofErr w:type="spellEnd"/>
+      <w:r>
+        <w:rPr>
+          <w:rFonts w:cstheme="minorHAnsi"/>
+          <w:b/>
+          <w:i/>
+        </w:rPr>
+        <w:t xml:space="preserve"> Notebook with the viewable Data Frame is below.</w:t>
+      </w:r>
+    </w:p>
+    <w:p>
+      <w:pPr>
+        <w:jc w:val="both"/>
+        <w:rPr>
+          <w:rFonts w:cstheme="minorHAnsi"/>
+          <w:b/>
+          <w:i/>
+        </w:rPr>
+      </w:pPr>
+      <w:proofErr w:type="gramStart"/>
+      <w:r>
+        <w:rPr>
+          <w:rFonts w:cstheme="minorHAnsi"/>
+          <w:b/>
+          <w:i/>
+        </w:rPr>
+        <w:t>HTML :</w:t>
+      </w:r>
+      <w:proofErr w:type="gramEnd"/>
+    </w:p>
+    <w:p>
+      <w:pPr>
+        <w:jc w:val="both"/>
+      </w:pPr>
+      <w:r>
+        <w:rPr>
+          <w:rFonts w:cstheme="minorHAnsi"/>
+          <w:b/>
+          <w:i/>
+        </w:rPr>
+        <w:t>&lt;</w:t>
+      </w:r>
+      <w:hyperlink r:id="rId30" w:history="1">
+        <w:r>
+          <w:rPr>
+            <w:rStyle w:val="Hyperlink"/>
+          </w:rPr>
+          <w:t>https://github.com/SaranyaPandiaraj/Python-API-Challenge/blob/master/WeatherPy/WeatherPy.html</w:t>
+        </w:r>
+      </w:hyperlink>
+      <w:r>
+        <w:t>&gt;</w:t>
+      </w:r>
+    </w:p>
+    <w:p>
+      <w:pPr>
+        <w:jc w:val="both"/>
+        <w:rPr>
+          <w:b/>
+          <w:i/>
+          <w:u w:val="single"/>
+        </w:rPr>
+      </w:pPr>
+      <w:r>
+        <w:rPr>
+          <w:b/>
+          <w:i/>
+          <w:u w:val="single"/>
+        </w:rPr>
+        <w:t>PDF:</w:t>
+      </w:r>
+    </w:p>
+    <w:p>
+      <w:pPr>
+        <w:jc w:val="both"/>
+        <w:rPr>
+          <w:rFonts w:cstheme="minorHAnsi"/>
+          <w:b/>
+          <w:i/>
+        </w:rPr>
+      </w:pPr>
+      <w:r>
+        <w:t>&lt;</w:t>
+      </w:r>
+      <w:hyperlink r:id="rId31" w:history="1">
+        <w:r>
+          <w:rPr>
+            <w:rStyle w:val="Hyperlink"/>
+          </w:rPr>
+          <w:t>https://github.com/SaranyaPandiaraj/Python-API-Challenge/blob/master/WeatherPy/WeatherPy.pdf</w:t>
+        </w:r>
+      </w:hyperlink>
+      <w:r>
+        <w:t>&gt;</w:t>
+      </w:r>
+    </w:p>
+    <w:p>
+      <w:pPr>
+        <w:jc w:val="both"/>
+        <w:rPr>
+          <w:b/>
+          <w:i/>
+        </w:rPr>
+      </w:pPr>
+      <w:r>
+        <w:rPr>
+          <w:b/>
+          <w:i/>
+          <w:highlight w:val="darkGray"/>
+        </w:rPr>
+        <w:t>Note to TA: Please Open the HTML</w:t>
+      </w:r>
+      <w:r>
+        <w:rPr>
+          <w:b/>
+          <w:i/>
+          <w:highlight w:val="darkGray"/>
+        </w:rPr>
+        <w:t xml:space="preserve"> file in a Browser.</w:t>
+      </w:r>
+    </w:p>
+    <w:p>
+      <w:pPr>
+        <w:jc w:val="both"/>
+        <w:rPr>
+          <w:b/>
+          <w:i/>
+        </w:rPr>
+      </w:pPr>
+      <w:r>
+        <w:rPr>
+          <w:b/>
+          <w:i/>
+        </w:rPr>
+        <w:t>Observations are in Observation Section.</w:t>
+      </w:r>
+    </w:p>
+    <w:p>
+      <w:pPr>
+        <w:pStyle w:val="Heading1"/>
+        <w:jc w:val="both"/>
+        <w:rPr>
+          <w:rFonts w:asciiTheme="minorHAnsi" w:hAnsiTheme="minorHAnsi" w:cstheme="minorHAnsi"/>
+          <w:b/>
+          <w:u w:val="single"/>
+        </w:rPr>
+      </w:pPr>
+      <w:bookmarkStart w:id="16" w:name="_Toc20165522"/>
+      <w:r>
+        <w:rPr>
+          <w:rFonts w:asciiTheme="minorHAnsi" w:hAnsiTheme="minorHAnsi" w:cstheme="minorHAnsi"/>
+          <w:b/>
+          <w:u w:val="single"/>
+        </w:rPr>
+        <w:t>GitHub</w:t>
+      </w:r>
+      <w:bookmarkEnd w:id="16"/>
+    </w:p>
+    <w:p>
+      <w:pPr>
+        <w:jc w:val="both"/>
+        <w:rPr>
+          <w:rFonts w:cstheme="minorHAnsi"/>
+          <w:b/>
+          <w:u w:val="single"/>
+        </w:rPr>
+      </w:pPr>
+      <w:r>
+        <w:rPr>
+          <w:rFonts w:cstheme="minorHAnsi"/>
+          <w:b/>
+          <w:highlight w:val="yellow"/>
+          <w:u w:val="single"/>
+        </w:rPr>
+        <w:t>&lt;Sara Comment</w:t>
+      </w:r>
+      <w:proofErr w:type="gramStart"/>
+      <w:r>
+        <w:rPr>
+          <w:rFonts w:cstheme="minorHAnsi"/>
+          <w:b/>
+          <w:highlight w:val="yellow"/>
+          <w:u w:val="single"/>
+        </w:rPr>
+        <w:t>&gt;  :</w:t>
+      </w:r>
+      <w:proofErr w:type="gramEnd"/>
+      <w:r>
+        <w:rPr>
+          <w:rFonts w:cstheme="minorHAnsi"/>
+          <w:b/>
+          <w:u w:val="single"/>
+        </w:rPr>
+        <w:t xml:space="preserve"> </w:t>
+      </w:r>
+    </w:p>
+    <w:p>
+      <w:pPr>
+        <w:jc w:val="both"/>
+        <w:rPr>
+          <w:rFonts w:cstheme="minorHAnsi"/>
         </w:rPr>
       </w:pPr>
       <w:r>
@@ -10698,13 +11645,13 @@
         <w:rPr>
           <w:rFonts w:cstheme="minorHAnsi"/>
         </w:rPr>
-        <w:t>Pandas</w:t>
-      </w:r>
-      <w:r>
-        <w:rPr>
-          <w:rFonts w:cstheme="minorHAnsi"/>
-        </w:rPr>
-        <w:t xml:space="preserve"> Assignment is in the below link.</w:t>
+        <w:t xml:space="preserve">Python API </w:t>
+      </w:r>
+      <w:r>
+        <w:rPr>
+          <w:rFonts w:cstheme="minorHAnsi"/>
+        </w:rPr>
+        <w:t>Assignment is in the below link.</w:t>
       </w:r>
     </w:p>
     <w:p>
@@ -10734,7 +11681,7 @@
         </w:rPr>
         <w:t xml:space="preserve"> </w:t>
       </w:r>
-      <w:hyperlink r:id="rId30" w:history="1">
+      <w:hyperlink r:id="rId32" w:history="1">
         <w:r>
           <w:rPr>
             <w:rStyle w:val="Hyperlink"/>
@@ -10774,7 +11721,7 @@
       </w:pPr>
     </w:p>
     <w:sectPr>
-      <w:footerReference w:type="default" r:id="rId31"/>
+      <w:footerReference w:type="default" r:id="rId33"/>
       <w:pgSz w:w="11906" w:h="16838"/>
       <w:pgMar w:top="1440" w:right="1440" w:bottom="1440" w:left="1440" w:header="708" w:footer="708" w:gutter="0"/>
       <w:pgNumType w:start="0"/>
@@ -10845,7 +11792,7 @@
           <w:rPr>
             <w:noProof/>
           </w:rPr>
-          <w:t>13</w:t>
+          <w:t>18</w:t>
         </w:r>
         <w:r>
           <w:rPr>
@@ -17455,7 +18402,7 @@
 </file>
 
 <file path=customXml/itemProps2.xml><?xml version="1.0" encoding="utf-8"?>
-<ds:datastoreItem xmlns:ds="http://schemas.openxmlformats.org/officeDocument/2006/customXml" ds:itemID="{9471A903-3779-46B3-B6EA-63530B6BF79F}">
+<ds:datastoreItem xmlns:ds="http://schemas.openxmlformats.org/officeDocument/2006/customXml" ds:itemID="{FA32E4CE-7140-44B3-9099-9F1EE39A999A}">
   <ds:schemaRefs>
     <ds:schemaRef ds:uri="http://schemas.openxmlformats.org/officeDocument/2006/bibliography"/>
   </ds:schemaRefs>

</xml_diff>